<commit_message>
Azuriran scenarij, te dodana pdf verzija.
</commit_message>
<xml_diff>
--- a/UseCaseIScenarij/Scenarij.docx
+++ b/UseCaseIScenarij/Scenarij.docx
@@ -3,37 +3,93 @@
 <w:document xmlns:wpc="http://schemas.microsoft.com/office/word/2010/wordprocessingCanvas" xmlns:mc="http://schemas.openxmlformats.org/markup-compatibility/2006" xmlns:o="urn:schemas-microsoft-com:office:office" xmlns:r="http://schemas.openxmlformats.org/officeDocument/2006/relationships" xmlns:m="http://schemas.openxmlformats.org/officeDocument/2006/math" xmlns:v="urn:schemas-microsoft-com:vml" xmlns:wp14="http://schemas.microsoft.com/office/word/2010/wordprocessingDrawing" xmlns:wp="http://schemas.openxmlformats.org/drawingml/2006/wordprocessingDrawing" xmlns:w10="urn:schemas-microsoft-com:office:word" xmlns:w="http://schemas.openxmlformats.org/wordprocessingml/2006/main" xmlns:w14="http://schemas.microsoft.com/office/word/2010/wordml" xmlns:wpg="http://schemas.microsoft.com/office/word/2010/wordprocessingGroup" xmlns:wpi="http://schemas.microsoft.com/office/word/2010/wordprocessingInk" xmlns:wne="http://schemas.microsoft.com/office/word/2006/wordml" xmlns:wps="http://schemas.microsoft.com/office/word/2010/wordprocessingShape" mc:Ignorable="w14 wp14">
   <w:body>
     <w:p>
-      <w:r>
+      <w:pPr>
+        <w:pStyle w:val="Title"/>
+        <w:rPr>
+          <w:sz w:val="36"/>
+          <w:szCs w:val="36"/>
+        </w:rPr>
+      </w:pPr>
+      <w:r>
+        <w:rPr>
+          <w:sz w:val="36"/>
+          <w:szCs w:val="36"/>
+        </w:rPr>
         <w:t>Scenarij 1.</w:t>
       </w:r>
     </w:p>
     <w:p>
       <w:r>
-        <w:t>Naziv: Online glasanje</w:t>
-      </w:r>
-    </w:p>
-    <w:p>
-      <w:r>
-        <w:t>Opis: Glasač preko web-interfejsa pregleda spisak ponuđenih kandidata, odabere one kandidate za koje želi da  glasa, te glasa za iste.</w:t>
-      </w:r>
-    </w:p>
-    <w:p>
-      <w:r>
-        <w:t>Glavni tok: Glasač je uspješno glasao.</w:t>
-      </w:r>
-    </w:p>
-    <w:p>
-      <w:r>
-        <w:t>Preduvjeti: Glasač ima dostupan web-interfejs, državljanin je BiH, te je stariji od 18 godina.</w:t>
-      </w:r>
-    </w:p>
-    <w:p>
-      <w:r>
-        <w:t>Posljedice: Glasač ima potvrdu da je uspješno glasao.</w:t>
-      </w:r>
-    </w:p>
-    <w:p>
-      <w:r>
+        <w:rPr>
+          <w:b/>
+          <w:u w:val="single"/>
+        </w:rPr>
+        <w:t>Naziv:</w:t>
+      </w:r>
+      <w:r>
+        <w:t xml:space="preserve"> Online glasanje</w:t>
+      </w:r>
+    </w:p>
+    <w:p>
+      <w:r>
+        <w:rPr>
+          <w:b/>
+          <w:u w:val="single"/>
+        </w:rPr>
+        <w:t>Opis:</w:t>
+      </w:r>
+      <w:r>
+        <w:t xml:space="preserve"> Glasač preko web-interfejsa pregleda spisak ponuđenih kandidata, odabere one kandidate za koje želi da  glasa, te glasa za iste.</w:t>
+      </w:r>
+    </w:p>
+    <w:p>
+      <w:r>
+        <w:rPr>
+          <w:b/>
+          <w:u w:val="single"/>
+        </w:rPr>
+        <w:t>Glavni tok:</w:t>
+      </w:r>
+      <w:r>
+        <w:t xml:space="preserve"> Glasač je uspješno glasao.</w:t>
+      </w:r>
+    </w:p>
+    <w:p>
+      <w:r>
+        <w:rPr>
+          <w:b/>
+          <w:u w:val="single"/>
+        </w:rPr>
+        <w:t>Preduvjeti:</w:t>
+      </w:r>
+      <w:r>
+        <w:t xml:space="preserve"> Glasač ima dostupan web-interfejs, državljanin je BiH, te je stariji od 18 godina.</w:t>
+      </w:r>
+    </w:p>
+    <w:p>
+      <w:r>
+        <w:rPr>
+          <w:b/>
+          <w:u w:val="single"/>
+        </w:rPr>
+        <w:t>Posljedice:</w:t>
+      </w:r>
+      <w:r>
+        <w:t xml:space="preserve"> Glasač ima potvrdu da je uspješno glasao.</w:t>
+      </w:r>
+    </w:p>
+    <w:p>
+      <w:pPr>
+        <w:rPr>
+          <w:b/>
+          <w:u w:val="single"/>
+        </w:rPr>
+      </w:pPr>
+      <w:r>
+        <w:rPr>
+          <w:b/>
+          <w:u w:val="single"/>
+        </w:rPr>
         <w:t>Tok događaja:</w:t>
       </w:r>
     </w:p>
@@ -54,7 +110,16 @@
             <w:tcW w:w="3096" w:type="dxa"/>
           </w:tcPr>
           <w:p>
-            <w:r>
+            <w:pPr>
+              <w:jc w:val="center"/>
+              <w:rPr>
+                <w:b/>
+              </w:rPr>
+            </w:pPr>
+            <w:r>
+              <w:rPr>
+                <w:b/>
+              </w:rPr>
               <w:t>Glasač</w:t>
             </w:r>
           </w:p>
@@ -64,7 +129,16 @@
             <w:tcW w:w="3096" w:type="dxa"/>
           </w:tcPr>
           <w:p>
-            <w:r>
+            <w:pPr>
+              <w:jc w:val="center"/>
+              <w:rPr>
+                <w:b/>
+              </w:rPr>
+            </w:pPr>
+            <w:r>
+              <w:rPr>
+                <w:b/>
+              </w:rPr>
               <w:t>Glasaj.ba</w:t>
             </w:r>
           </w:p>
@@ -74,7 +148,16 @@
             <w:tcW w:w="3096" w:type="dxa"/>
           </w:tcPr>
           <w:p>
-            <w:r>
+            <w:pPr>
+              <w:jc w:val="center"/>
+              <w:rPr>
+                <w:b/>
+              </w:rPr>
+            </w:pPr>
+            <w:r>
+              <w:rPr>
+                <w:b/>
+              </w:rPr>
               <w:t>Glasački sistem</w:t>
             </w:r>
           </w:p>
@@ -349,19 +432,43 @@
     <w:p/>
     <w:p>
       <w:r>
-        <w:t>Alternativni tok 1: Neuspješna validacija podataka i odabira kandidata</w:t>
-      </w:r>
-    </w:p>
-    <w:p>
-      <w:r>
-        <w:t xml:space="preserve">Preduvjeti: </w:t>
+        <w:rPr>
+          <w:b/>
+          <w:u w:val="single"/>
+        </w:rPr>
+        <w:t>Alternativni tok 1:</w:t>
+      </w:r>
+      <w:r>
+        <w:t xml:space="preserve"> Neuspješna validacija podataka i odabira kandidata</w:t>
+      </w:r>
+    </w:p>
+    <w:p>
+      <w:r>
+        <w:rPr>
+          <w:b/>
+          <w:u w:val="single"/>
+        </w:rPr>
+        <w:t>Preduvjeti:</w:t>
+      </w:r>
+      <w:r>
+        <w:t xml:space="preserve"> </w:t>
       </w:r>
       <w:r>
         <w:t>Na koraku 6. ustanovljene nekonzistentnosti ličnih podataka i/ili pogrešan odabir kandidata</w:t>
       </w:r>
     </w:p>
     <w:p>
-      <w:r>
+      <w:pPr>
+        <w:rPr>
+          <w:b/>
+          <w:u w:val="single"/>
+        </w:rPr>
+      </w:pPr>
+      <w:r>
+        <w:rPr>
+          <w:b/>
+          <w:u w:val="single"/>
+        </w:rPr>
         <w:t>Tok događaja:</w:t>
       </w:r>
     </w:p>
@@ -382,7 +489,16 @@
             <w:tcW w:w="3096" w:type="dxa"/>
           </w:tcPr>
           <w:p>
-            <w:r>
+            <w:pPr>
+              <w:jc w:val="center"/>
+              <w:rPr>
+                <w:b/>
+              </w:rPr>
+            </w:pPr>
+            <w:r>
+              <w:rPr>
+                <w:b/>
+              </w:rPr>
               <w:t>Glasač</w:t>
             </w:r>
           </w:p>
@@ -392,7 +508,16 @@
             <w:tcW w:w="3096" w:type="dxa"/>
           </w:tcPr>
           <w:p>
-            <w:r>
+            <w:pPr>
+              <w:jc w:val="center"/>
+              <w:rPr>
+                <w:b/>
+              </w:rPr>
+            </w:pPr>
+            <w:r>
+              <w:rPr>
+                <w:b/>
+              </w:rPr>
               <w:t>Glasaj.ba</w:t>
             </w:r>
           </w:p>
@@ -402,7 +527,16 @@
             <w:tcW w:w="3096" w:type="dxa"/>
           </w:tcPr>
           <w:p>
-            <w:r>
+            <w:pPr>
+              <w:jc w:val="center"/>
+              <w:rPr>
+                <w:b/>
+              </w:rPr>
+            </w:pPr>
+            <w:r>
+              <w:rPr>
+                <w:b/>
+              </w:rPr>
               <w:t>Glasački sistem</w:t>
             </w:r>
           </w:p>
@@ -510,41 +644,43 @@
         </w:tc>
       </w:tr>
     </w:tbl>
-    <w:p/>
-    <w:p>
-      <w:r>
+    <w:p>
+      <w:r>
+        <w:rPr>
+          <w:b/>
+          <w:u w:val="single"/>
+        </w:rPr>
         <w:lastRenderedPageBreak/>
-        <w:t>Alternativni tok 2</w:t>
-      </w:r>
-      <w:r>
-        <w:t xml:space="preserve">: Neuspješna validacija </w:t>
-      </w:r>
-      <w:r>
-        <w:t>jedinstvenosti podataka</w:t>
-      </w:r>
-    </w:p>
-    <w:p>
-      <w:r>
-        <w:t xml:space="preserve">Preduvjeti: </w:t>
-      </w:r>
-      <w:r>
-        <w:t>Na koraku 8</w:t>
-      </w:r>
-      <w:r>
-        <w:t xml:space="preserve">. </w:t>
-      </w:r>
-      <w:r>
-        <w:t>u</w:t>
-      </w:r>
-      <w:r>
-        <w:t>stanovlje</w:t>
-      </w:r>
-      <w:r>
-        <w:t>no da uneseni podaci nisu jedinstveni (tj. da su ti podaci već u sistemu)</w:t>
-      </w:r>
-    </w:p>
-    <w:p>
-      <w:r>
+        <w:t>Alternativni tok 2:</w:t>
+      </w:r>
+      <w:r>
+        <w:t xml:space="preserve"> Neuspješna validacija jedinstvenosti podataka</w:t>
+      </w:r>
+    </w:p>
+    <w:p>
+      <w:r>
+        <w:rPr>
+          <w:b/>
+          <w:u w:val="single"/>
+        </w:rPr>
+        <w:t>Preduvjeti:</w:t>
+      </w:r>
+      <w:r>
+        <w:t xml:space="preserve"> Na koraku 8. ustanovljeno da uneseni podaci nisu jedinstveni (tj. da su ti podaci već u sistemu)</w:t>
+      </w:r>
+    </w:p>
+    <w:p>
+      <w:pPr>
+        <w:rPr>
+          <w:b/>
+          <w:u w:val="single"/>
+        </w:rPr>
+      </w:pPr>
+      <w:r>
+        <w:rPr>
+          <w:b/>
+          <w:u w:val="single"/>
+        </w:rPr>
         <w:t>Tok događaja:</w:t>
       </w:r>
     </w:p>
@@ -565,7 +701,16 @@
             <w:tcW w:w="3096" w:type="dxa"/>
           </w:tcPr>
           <w:p>
-            <w:r>
+            <w:pPr>
+              <w:jc w:val="center"/>
+              <w:rPr>
+                <w:b/>
+              </w:rPr>
+            </w:pPr>
+            <w:r>
+              <w:rPr>
+                <w:b/>
+              </w:rPr>
               <w:t>Glasač</w:t>
             </w:r>
           </w:p>
@@ -575,7 +720,16 @@
             <w:tcW w:w="3096" w:type="dxa"/>
           </w:tcPr>
           <w:p>
-            <w:r>
+            <w:pPr>
+              <w:jc w:val="center"/>
+              <w:rPr>
+                <w:b/>
+              </w:rPr>
+            </w:pPr>
+            <w:r>
+              <w:rPr>
+                <w:b/>
+              </w:rPr>
               <w:t>Glasaj.ba</w:t>
             </w:r>
           </w:p>
@@ -585,7 +739,16 @@
             <w:tcW w:w="3096" w:type="dxa"/>
           </w:tcPr>
           <w:p>
-            <w:r>
+            <w:pPr>
+              <w:jc w:val="center"/>
+              <w:rPr>
+                <w:b/>
+              </w:rPr>
+            </w:pPr>
+            <w:r>
+              <w:rPr>
+                <w:b/>
+              </w:rPr>
               <w:t>Glasački sistem</w:t>
             </w:r>
           </w:p>
@@ -675,10 +838,7 @@
               </w:numPr>
             </w:pPr>
             <w:r>
-              <w:t>Nastavak na koraku 5. glavnog toka događaja</w:t>
-            </w:r>
-            <w:r>
-              <w:t xml:space="preserve"> ili na koraku 11.</w:t>
+              <w:t>Nastavak na koraku 5. glavnog toka događaja ili na koraku 11.</w:t>
             </w:r>
           </w:p>
         </w:tc>
@@ -701,9 +861,17 @@
       </w:tr>
     </w:tbl>
     <w:p/>
-    <w:p>
-      <w:r>
-        <w:t xml:space="preserve">Alternativni tok 3: </w:t>
+    <w:p/>
+    <w:p>
+      <w:r>
+        <w:rPr>
+          <w:b/>
+          <w:u w:val="single"/>
+        </w:rPr>
+        <w:t>Alternativni tok 3:</w:t>
+      </w:r>
+      <w:r>
+        <w:t xml:space="preserve"> </w:t>
       </w:r>
       <w:r>
         <w:t>Glasač želi odustati od glasanja</w:t>
@@ -711,11 +879,28 @@
     </w:p>
     <w:p>
       <w:r>
-        <w:t>Preduvjeti: Na koraku 5. glasač odustaje od glasanja</w:t>
-      </w:r>
-    </w:p>
-    <w:p>
-      <w:r>
+        <w:rPr>
+          <w:b/>
+          <w:u w:val="single"/>
+        </w:rPr>
+        <w:t>Preduvjeti:</w:t>
+      </w:r>
+      <w:r>
+        <w:t xml:space="preserve"> Na koraku 5. glasač odustaje od glasanja</w:t>
+      </w:r>
+    </w:p>
+    <w:p>
+      <w:pPr>
+        <w:rPr>
+          <w:b/>
+          <w:u w:val="single"/>
+        </w:rPr>
+      </w:pPr>
+      <w:r>
+        <w:rPr>
+          <w:b/>
+          <w:u w:val="single"/>
+        </w:rPr>
         <w:t>Tok događaja:</w:t>
       </w:r>
     </w:p>
@@ -736,7 +921,16 @@
             <w:tcW w:w="3096" w:type="dxa"/>
           </w:tcPr>
           <w:p>
-            <w:r>
+            <w:pPr>
+              <w:jc w:val="center"/>
+              <w:rPr>
+                <w:b/>
+              </w:rPr>
+            </w:pPr>
+            <w:r>
+              <w:rPr>
+                <w:b/>
+              </w:rPr>
               <w:t>Glasač</w:t>
             </w:r>
           </w:p>
@@ -746,7 +940,16 @@
             <w:tcW w:w="3096" w:type="dxa"/>
           </w:tcPr>
           <w:p>
-            <w:r>
+            <w:pPr>
+              <w:jc w:val="center"/>
+              <w:rPr>
+                <w:b/>
+              </w:rPr>
+            </w:pPr>
+            <w:r>
+              <w:rPr>
+                <w:b/>
+              </w:rPr>
               <w:t>Glasaj.ba</w:t>
             </w:r>
           </w:p>
@@ -756,7 +959,16 @@
             <w:tcW w:w="3096" w:type="dxa"/>
           </w:tcPr>
           <w:p>
-            <w:r>
+            <w:pPr>
+              <w:jc w:val="center"/>
+              <w:rPr>
+                <w:b/>
+              </w:rPr>
+            </w:pPr>
+            <w:r>
+              <w:rPr>
+                <w:b/>
+              </w:rPr>
               <w:t>Glasački sistem</w:t>
             </w:r>
           </w:p>
@@ -826,27 +1038,43 @@
       </w:tr>
     </w:tbl>
     <w:p/>
-    <w:p>
-      <w:r>
-        <w:t>Alternativni tok 4</w:t>
-      </w:r>
-      <w:r>
-        <w:t xml:space="preserve">: </w:t>
-      </w:r>
-      <w:r>
-        <w:t>Glasač ne želi odustati od glasanja, iako je rekao da želi</w:t>
-      </w:r>
-    </w:p>
-    <w:p>
-      <w:r>
-        <w:t xml:space="preserve">Preduvjeti: Na koraku 5. glasač </w:t>
-      </w:r>
-      <w:r>
-        <w:t>želi odustati od glasanja, no predomisli se</w:t>
-      </w:r>
-    </w:p>
-    <w:p>
-      <w:r>
+    <w:p/>
+    <w:p>
+      <w:r>
+        <w:rPr>
+          <w:b/>
+          <w:u w:val="single"/>
+        </w:rPr>
+        <w:t>Alternativni tok 4:</w:t>
+      </w:r>
+      <w:r>
+        <w:t xml:space="preserve"> Glasač ne želi odustati od glasanja, iako je rekao da želi</w:t>
+      </w:r>
+    </w:p>
+    <w:p>
+      <w:r>
+        <w:rPr>
+          <w:b/>
+          <w:u w:val="single"/>
+        </w:rPr>
+        <w:t>Preduvjeti:</w:t>
+      </w:r>
+      <w:r>
+        <w:t xml:space="preserve"> Na koraku 5. glasač želi odustati od glasanja, no predomisli se</w:t>
+      </w:r>
+    </w:p>
+    <w:p>
+      <w:pPr>
+        <w:rPr>
+          <w:b/>
+          <w:u w:val="single"/>
+        </w:rPr>
+      </w:pPr>
+      <w:r>
+        <w:rPr>
+          <w:b/>
+          <w:u w:val="single"/>
+        </w:rPr>
         <w:t>Tok događaja:</w:t>
       </w:r>
     </w:p>
@@ -867,7 +1095,16 @@
             <w:tcW w:w="3096" w:type="dxa"/>
           </w:tcPr>
           <w:p>
-            <w:r>
+            <w:pPr>
+              <w:jc w:val="center"/>
+              <w:rPr>
+                <w:b/>
+              </w:rPr>
+            </w:pPr>
+            <w:r>
+              <w:rPr>
+                <w:b/>
+              </w:rPr>
               <w:t>Glasač</w:t>
             </w:r>
           </w:p>
@@ -877,7 +1114,16 @@
             <w:tcW w:w="3096" w:type="dxa"/>
           </w:tcPr>
           <w:p>
-            <w:r>
+            <w:pPr>
+              <w:jc w:val="center"/>
+              <w:rPr>
+                <w:b/>
+              </w:rPr>
+            </w:pPr>
+            <w:r>
+              <w:rPr>
+                <w:b/>
+              </w:rPr>
               <w:t>Glasaj.ba</w:t>
             </w:r>
           </w:p>
@@ -887,7 +1133,16 @@
             <w:tcW w:w="3096" w:type="dxa"/>
           </w:tcPr>
           <w:p>
-            <w:r>
+            <w:pPr>
+              <w:jc w:val="center"/>
+              <w:rPr>
+                <w:b/>
+              </w:rPr>
+            </w:pPr>
+            <w:r>
+              <w:rPr>
+                <w:b/>
+              </w:rPr>
               <w:t>Glasački sistem</w:t>
             </w:r>
           </w:p>
@@ -938,9 +1193,2134 @@
               </w:numPr>
             </w:pPr>
             <w:r>
-              <w:t>Negiranje provjere, i nastavak na konraku 5. glavnog toka događaja</w:t>
-            </w:r>
-          </w:p>
+              <w:t>Negir</w:t>
+            </w:r>
+            <w:r>
+              <w:t>anje provjere, i nastavak na ko</w:t>
+            </w:r>
+            <w:r>
+              <w:t>raku 5. glavnog toka događaja</w:t>
+            </w:r>
+          </w:p>
+        </w:tc>
+        <w:tc>
+          <w:tcPr>
+            <w:tcW w:w="3096" w:type="dxa"/>
+          </w:tcPr>
+          <w:p/>
+        </w:tc>
+        <w:tc>
+          <w:tcPr>
+            <w:tcW w:w="3096" w:type="dxa"/>
+          </w:tcPr>
+          <w:p/>
+        </w:tc>
+      </w:tr>
+    </w:tbl>
+    <w:p/>
+    <w:p/>
+    <w:p/>
+    <w:p>
+      <w:pPr>
+        <w:pStyle w:val="Title"/>
+        <w:rPr>
+          <w:sz w:val="36"/>
+          <w:szCs w:val="36"/>
+        </w:rPr>
+      </w:pPr>
+      <w:r>
+        <w:rPr>
+          <w:sz w:val="36"/>
+          <w:szCs w:val="36"/>
+        </w:rPr>
+        <w:lastRenderedPageBreak/>
+        <w:t>Scenarij 2.</w:t>
+      </w:r>
+    </w:p>
+    <w:p>
+      <w:r>
+        <w:rPr>
+          <w:b/>
+          <w:u w:val="single"/>
+        </w:rPr>
+        <w:t xml:space="preserve">Naziv: </w:t>
+      </w:r>
+      <w:r>
+        <w:t>Pronalazak biračkog mjesta</w:t>
+      </w:r>
+    </w:p>
+    <w:p>
+      <w:r>
+        <w:rPr>
+          <w:b/>
+          <w:u w:val="single"/>
+        </w:rPr>
+        <w:t>Opis:</w:t>
+      </w:r>
+      <w:r>
+        <w:t xml:space="preserve"> Glasač preko web-interfejsa </w:t>
+      </w:r>
+      <w:r>
+        <w:t>pronalazi svoje biračko mjesto tako što ukuca svoju adresu, te dobije mjesto gdje treba glasati, kao i prikaz lokacije biračkog mjesta.</w:t>
+      </w:r>
+    </w:p>
+    <w:p>
+      <w:r>
+        <w:rPr>
+          <w:b/>
+          <w:u w:val="single"/>
+        </w:rPr>
+        <w:t>Glavni tok:</w:t>
+      </w:r>
+      <w:r>
+        <w:t xml:space="preserve"> </w:t>
+      </w:r>
+      <w:r>
+        <w:t>Glasač dobije informaciju o glasačkom mjestu.</w:t>
+      </w:r>
+    </w:p>
+    <w:p>
+      <w:r>
+        <w:rPr>
+          <w:b/>
+          <w:u w:val="single"/>
+        </w:rPr>
+        <w:t>Preduvjeti:</w:t>
+      </w:r>
+      <w:r>
+        <w:t xml:space="preserve"> Gl</w:t>
+      </w:r>
+      <w:r>
+        <w:t>asač ima dostupan web-interfejs i živi u BiH.</w:t>
+      </w:r>
+    </w:p>
+    <w:p>
+      <w:r>
+        <w:rPr>
+          <w:b/>
+          <w:u w:val="single"/>
+        </w:rPr>
+        <w:t>Posljedice:</w:t>
+      </w:r>
+      <w:r>
+        <w:t xml:space="preserve"> </w:t>
+      </w:r>
+      <w:r>
+        <w:t>Glasač dobije informaciju o glasačkom mjestu.</w:t>
+      </w:r>
+    </w:p>
+    <w:p>
+      <w:pPr>
+        <w:rPr>
+          <w:b/>
+          <w:u w:val="single"/>
+        </w:rPr>
+      </w:pPr>
+      <w:r>
+        <w:rPr>
+          <w:b/>
+          <w:u w:val="single"/>
+        </w:rPr>
+        <w:t>Tok događaja:</w:t>
+      </w:r>
+    </w:p>
+    <w:tbl>
+      <w:tblPr>
+        <w:tblStyle w:val="TableGrid"/>
+        <w:tblW w:w="0" w:type="auto"/>
+        <w:tblLook w:val="04A0" w:firstRow="1" w:lastRow="0" w:firstColumn="1" w:lastColumn="0" w:noHBand="0" w:noVBand="1"/>
+      </w:tblPr>
+      <w:tblGrid>
+        <w:gridCol w:w="3096"/>
+        <w:gridCol w:w="3096"/>
+        <w:gridCol w:w="3096"/>
+      </w:tblGrid>
+      <w:tr>
+        <w:tc>
+          <w:tcPr>
+            <w:tcW w:w="3096" w:type="dxa"/>
+          </w:tcPr>
+          <w:p>
+            <w:pPr>
+              <w:jc w:val="center"/>
+              <w:rPr>
+                <w:b/>
+              </w:rPr>
+            </w:pPr>
+            <w:r>
+              <w:rPr>
+                <w:b/>
+              </w:rPr>
+              <w:t>Glasač</w:t>
+            </w:r>
+          </w:p>
+        </w:tc>
+        <w:tc>
+          <w:tcPr>
+            <w:tcW w:w="3096" w:type="dxa"/>
+          </w:tcPr>
+          <w:p>
+            <w:pPr>
+              <w:jc w:val="center"/>
+              <w:rPr>
+                <w:b/>
+              </w:rPr>
+            </w:pPr>
+            <w:r>
+              <w:rPr>
+                <w:b/>
+              </w:rPr>
+              <w:t>Glasaj.ba</w:t>
+            </w:r>
+          </w:p>
+        </w:tc>
+        <w:tc>
+          <w:tcPr>
+            <w:tcW w:w="3096" w:type="dxa"/>
+          </w:tcPr>
+          <w:p>
+            <w:pPr>
+              <w:jc w:val="center"/>
+              <w:rPr>
+                <w:b/>
+              </w:rPr>
+            </w:pPr>
+            <w:r>
+              <w:rPr>
+                <w:b/>
+              </w:rPr>
+              <w:t>Glasački sistem</w:t>
+            </w:r>
+          </w:p>
+        </w:tc>
+      </w:tr>
+      <w:tr>
+        <w:tc>
+          <w:tcPr>
+            <w:tcW w:w="3096" w:type="dxa"/>
+          </w:tcPr>
+          <w:p>
+            <w:pPr>
+              <w:pStyle w:val="ListParagraph"/>
+              <w:numPr>
+                <w:ilvl w:val="0"/>
+                <w:numId w:val="10"/>
+              </w:numPr>
+            </w:pPr>
+            <w:r>
+              <w:t>Pristupanje web-interfejsu za online glasanje</w:t>
+            </w:r>
+          </w:p>
+        </w:tc>
+        <w:tc>
+          <w:tcPr>
+            <w:tcW w:w="3096" w:type="dxa"/>
+          </w:tcPr>
+          <w:p>
+            <w:pPr>
+              <w:pStyle w:val="ListParagraph"/>
+              <w:numPr>
+                <w:ilvl w:val="0"/>
+                <w:numId w:val="10"/>
+              </w:numPr>
+            </w:pPr>
+            <w:r>
+              <w:t>Prikaz novosti i početne stranice</w:t>
+            </w:r>
+          </w:p>
+        </w:tc>
+        <w:tc>
+          <w:tcPr>
+            <w:tcW w:w="3096" w:type="dxa"/>
+          </w:tcPr>
+          <w:p/>
+        </w:tc>
+      </w:tr>
+      <w:tr>
+        <w:tc>
+          <w:tcPr>
+            <w:tcW w:w="3096" w:type="dxa"/>
+          </w:tcPr>
+          <w:p>
+            <w:pPr>
+              <w:pStyle w:val="ListParagraph"/>
+              <w:numPr>
+                <w:ilvl w:val="0"/>
+                <w:numId w:val="10"/>
+              </w:numPr>
+            </w:pPr>
+            <w:r>
+              <w:t xml:space="preserve">Odabir opcije za </w:t>
+            </w:r>
+            <w:r>
+              <w:t>pronalazak biračkog mjesta</w:t>
+            </w:r>
+          </w:p>
+        </w:tc>
+        <w:tc>
+          <w:tcPr>
+            <w:tcW w:w="3096" w:type="dxa"/>
+          </w:tcPr>
+          <w:p>
+            <w:pPr>
+              <w:pStyle w:val="ListParagraph"/>
+              <w:numPr>
+                <w:ilvl w:val="0"/>
+                <w:numId w:val="10"/>
+              </w:numPr>
+            </w:pPr>
+            <w:r>
+              <w:t>Prikaz polja za unos podataka</w:t>
+            </w:r>
+          </w:p>
+        </w:tc>
+        <w:tc>
+          <w:tcPr>
+            <w:tcW w:w="3096" w:type="dxa"/>
+          </w:tcPr>
+          <w:p/>
+        </w:tc>
+      </w:tr>
+      <w:tr>
+        <w:tc>
+          <w:tcPr>
+            <w:tcW w:w="3096" w:type="dxa"/>
+          </w:tcPr>
+          <w:p>
+            <w:pPr>
+              <w:pStyle w:val="ListParagraph"/>
+              <w:numPr>
+                <w:ilvl w:val="0"/>
+                <w:numId w:val="10"/>
+              </w:numPr>
+            </w:pPr>
+            <w:r>
+              <w:t>Unos ulice stanovanja</w:t>
+            </w:r>
+          </w:p>
+        </w:tc>
+        <w:tc>
+          <w:tcPr>
+            <w:tcW w:w="3096" w:type="dxa"/>
+          </w:tcPr>
+          <w:p/>
+        </w:tc>
+        <w:tc>
+          <w:tcPr>
+            <w:tcW w:w="3096" w:type="dxa"/>
+          </w:tcPr>
+          <w:p>
+            <w:pPr>
+              <w:pStyle w:val="ListParagraph"/>
+              <w:numPr>
+                <w:ilvl w:val="0"/>
+                <w:numId w:val="10"/>
+              </w:numPr>
+            </w:pPr>
+            <w:r>
+              <w:t>Pronalazak biračkog mjesta</w:t>
+            </w:r>
+          </w:p>
+        </w:tc>
+      </w:tr>
+      <w:tr>
+        <w:tc>
+          <w:tcPr>
+            <w:tcW w:w="3096" w:type="dxa"/>
+          </w:tcPr>
+          <w:p/>
+        </w:tc>
+        <w:tc>
+          <w:tcPr>
+            <w:tcW w:w="3096" w:type="dxa"/>
+          </w:tcPr>
+          <w:p>
+            <w:pPr>
+              <w:pStyle w:val="ListParagraph"/>
+              <w:numPr>
+                <w:ilvl w:val="0"/>
+                <w:numId w:val="10"/>
+              </w:numPr>
+            </w:pPr>
+            <w:r>
+              <w:t>Ispis biračkog mjesta i prikaz na mapi</w:t>
+            </w:r>
+          </w:p>
+        </w:tc>
+        <w:tc>
+          <w:tcPr>
+            <w:tcW w:w="3096" w:type="dxa"/>
+          </w:tcPr>
+          <w:p/>
+        </w:tc>
+      </w:tr>
+      <w:tr>
+        <w:tc>
+          <w:tcPr>
+            <w:tcW w:w="3096" w:type="dxa"/>
+          </w:tcPr>
+          <w:p>
+            <w:pPr>
+              <w:pStyle w:val="ListParagraph"/>
+              <w:numPr>
+                <w:ilvl w:val="0"/>
+                <w:numId w:val="10"/>
+              </w:numPr>
+            </w:pPr>
+            <w:r>
+              <w:t>Završetak interakcije sa sistemom i povratak na početnu stranicu</w:t>
+            </w:r>
+          </w:p>
+        </w:tc>
+        <w:tc>
+          <w:tcPr>
+            <w:tcW w:w="3096" w:type="dxa"/>
+          </w:tcPr>
+          <w:p/>
+        </w:tc>
+        <w:tc>
+          <w:tcPr>
+            <w:tcW w:w="3096" w:type="dxa"/>
+          </w:tcPr>
+          <w:p/>
+        </w:tc>
+      </w:tr>
+    </w:tbl>
+    <w:p/>
+    <w:p/>
+    <w:p>
+      <w:r>
+        <w:rPr>
+          <w:b/>
+          <w:u w:val="single"/>
+        </w:rPr>
+        <w:t>Alternativni tok 1:</w:t>
+      </w:r>
+      <w:r>
+        <w:t xml:space="preserve"> Neuspješan pronalazak biračkog mjesta</w:t>
+      </w:r>
+    </w:p>
+    <w:p>
+      <w:r>
+        <w:rPr>
+          <w:b/>
+          <w:u w:val="single"/>
+        </w:rPr>
+        <w:t>Preduvjeti:</w:t>
+      </w:r>
+      <w:r>
+        <w:t xml:space="preserve"> Na koraku 6. </w:t>
+      </w:r>
+      <w:r>
+        <w:t>nije pronađeno biračko mjesto za uneseni podatak</w:t>
+      </w:r>
+      <w:r>
+        <w:t>.</w:t>
+      </w:r>
+    </w:p>
+    <w:p>
+      <w:pPr>
+        <w:rPr>
+          <w:b/>
+          <w:u w:val="single"/>
+        </w:rPr>
+      </w:pPr>
+      <w:r>
+        <w:rPr>
+          <w:b/>
+          <w:u w:val="single"/>
+        </w:rPr>
+        <w:t>Tok događaja:</w:t>
+      </w:r>
+    </w:p>
+    <w:tbl>
+      <w:tblPr>
+        <w:tblStyle w:val="TableGrid"/>
+        <w:tblW w:w="0" w:type="auto"/>
+        <w:tblLook w:val="04A0" w:firstRow="1" w:lastRow="0" w:firstColumn="1" w:lastColumn="0" w:noHBand="0" w:noVBand="1"/>
+      </w:tblPr>
+      <w:tblGrid>
+        <w:gridCol w:w="3096"/>
+        <w:gridCol w:w="3096"/>
+        <w:gridCol w:w="3096"/>
+      </w:tblGrid>
+      <w:tr>
+        <w:tc>
+          <w:tcPr>
+            <w:tcW w:w="3096" w:type="dxa"/>
+          </w:tcPr>
+          <w:p>
+            <w:pPr>
+              <w:jc w:val="center"/>
+              <w:rPr>
+                <w:b/>
+              </w:rPr>
+            </w:pPr>
+            <w:r>
+              <w:rPr>
+                <w:b/>
+              </w:rPr>
+              <w:t>Glasač</w:t>
+            </w:r>
+          </w:p>
+        </w:tc>
+        <w:tc>
+          <w:tcPr>
+            <w:tcW w:w="3096" w:type="dxa"/>
+          </w:tcPr>
+          <w:p>
+            <w:pPr>
+              <w:jc w:val="center"/>
+              <w:rPr>
+                <w:b/>
+              </w:rPr>
+            </w:pPr>
+            <w:r>
+              <w:rPr>
+                <w:b/>
+              </w:rPr>
+              <w:t>Glasaj.ba</w:t>
+            </w:r>
+          </w:p>
+        </w:tc>
+        <w:tc>
+          <w:tcPr>
+            <w:tcW w:w="3096" w:type="dxa"/>
+          </w:tcPr>
+          <w:p>
+            <w:pPr>
+              <w:jc w:val="center"/>
+              <w:rPr>
+                <w:b/>
+              </w:rPr>
+            </w:pPr>
+            <w:r>
+              <w:rPr>
+                <w:b/>
+              </w:rPr>
+              <w:t>Glasački sistem</w:t>
+            </w:r>
+          </w:p>
+        </w:tc>
+      </w:tr>
+      <w:tr>
+        <w:tc>
+          <w:tcPr>
+            <w:tcW w:w="3096" w:type="dxa"/>
+          </w:tcPr>
+          <w:p/>
+        </w:tc>
+        <w:tc>
+          <w:tcPr>
+            <w:tcW w:w="3096" w:type="dxa"/>
+          </w:tcPr>
+          <w:p>
+            <w:pPr>
+              <w:pStyle w:val="ListParagraph"/>
+              <w:numPr>
+                <w:ilvl w:val="0"/>
+                <w:numId w:val="11"/>
+              </w:numPr>
+            </w:pPr>
+            <w:r>
+              <w:t>Obavijest o nepostojanju biračkog mjesta za unesenu ulicu</w:t>
+            </w:r>
+          </w:p>
+        </w:tc>
+        <w:tc>
+          <w:tcPr>
+            <w:tcW w:w="3096" w:type="dxa"/>
+          </w:tcPr>
+          <w:p/>
+        </w:tc>
+      </w:tr>
+      <w:tr>
+        <w:tc>
+          <w:tcPr>
+            <w:tcW w:w="3096" w:type="dxa"/>
+          </w:tcPr>
+          <w:p>
+            <w:pPr>
+              <w:pStyle w:val="ListParagraph"/>
+              <w:numPr>
+                <w:ilvl w:val="0"/>
+                <w:numId w:val="11"/>
+              </w:numPr>
+            </w:pPr>
+            <w:r>
+              <w:t>Nastavak na koraku 5. glavnog toka događaja, ili na koraku 8.</w:t>
+            </w:r>
+          </w:p>
+        </w:tc>
+        <w:tc>
+          <w:tcPr>
+            <w:tcW w:w="3096" w:type="dxa"/>
+          </w:tcPr>
+          <w:p/>
+        </w:tc>
+        <w:tc>
+          <w:tcPr>
+            <w:tcW w:w="3096" w:type="dxa"/>
+          </w:tcPr>
+          <w:p/>
+        </w:tc>
+      </w:tr>
+    </w:tbl>
+    <w:p/>
+    <w:p/>
+    <w:p/>
+    <w:p>
+      <w:pPr>
+        <w:pStyle w:val="Title"/>
+        <w:rPr>
+          <w:sz w:val="36"/>
+          <w:szCs w:val="36"/>
+        </w:rPr>
+      </w:pPr>
+      <w:r>
+        <w:rPr>
+          <w:sz w:val="36"/>
+          <w:szCs w:val="36"/>
+        </w:rPr>
+        <w:lastRenderedPageBreak/>
+        <w:t>Scenarij 3</w:t>
+      </w:r>
+      <w:r>
+        <w:rPr>
+          <w:sz w:val="36"/>
+          <w:szCs w:val="36"/>
+        </w:rPr>
+        <w:t>.</w:t>
+      </w:r>
+    </w:p>
+    <w:p>
+      <w:r>
+        <w:rPr>
+          <w:b/>
+          <w:u w:val="single"/>
+        </w:rPr>
+        <w:t>Naziv:</w:t>
+      </w:r>
+      <w:r>
+        <w:t xml:space="preserve"> </w:t>
+      </w:r>
+      <w:r>
+        <w:t>Pregled informacija o kandidatima</w:t>
+      </w:r>
+    </w:p>
+    <w:p>
+      <w:r>
+        <w:rPr>
+          <w:b/>
+          <w:u w:val="single"/>
+        </w:rPr>
+        <w:t>Opis:</w:t>
+      </w:r>
+      <w:r>
+        <w:t xml:space="preserve"> Glasač preko web-interfejsa </w:t>
+      </w:r>
+      <w:r>
+        <w:t>ima pregled o listi kandidata (kao i njihovim informacijama), te po potrebi ih može filtrirati</w:t>
+      </w:r>
+      <w:r>
+        <w:t>.</w:t>
+      </w:r>
+    </w:p>
+    <w:p>
+      <w:r>
+        <w:rPr>
+          <w:b/>
+          <w:u w:val="single"/>
+        </w:rPr>
+        <w:t>Glavni tok:</w:t>
+      </w:r>
+      <w:r>
+        <w:t xml:space="preserve"> Glasač </w:t>
+      </w:r>
+      <w:r>
+        <w:t>pregleda profil nekog od kandidata.</w:t>
+      </w:r>
+    </w:p>
+    <w:p>
+      <w:r>
+        <w:rPr>
+          <w:b/>
+          <w:u w:val="single"/>
+        </w:rPr>
+        <w:t>Preduvjeti:</w:t>
+      </w:r>
+      <w:r>
+        <w:t xml:space="preserve"> Glasač ima dos</w:t>
+      </w:r>
+      <w:r>
+        <w:t>tupan web-interfejs</w:t>
+      </w:r>
+      <w:r>
+        <w:t>.</w:t>
+      </w:r>
+    </w:p>
+    <w:p>
+      <w:r>
+        <w:rPr>
+          <w:b/>
+          <w:u w:val="single"/>
+        </w:rPr>
+        <w:t>Posljedice:</w:t>
+      </w:r>
+      <w:r>
+        <w:t xml:space="preserve"> - </w:t>
+      </w:r>
+    </w:p>
+    <w:p>
+      <w:pPr>
+        <w:rPr>
+          <w:b/>
+          <w:u w:val="single"/>
+        </w:rPr>
+      </w:pPr>
+      <w:r>
+        <w:rPr>
+          <w:b/>
+          <w:u w:val="single"/>
+        </w:rPr>
+        <w:t>Tok događaja:</w:t>
+      </w:r>
+    </w:p>
+    <w:tbl>
+      <w:tblPr>
+        <w:tblStyle w:val="TableGrid"/>
+        <w:tblW w:w="0" w:type="auto"/>
+        <w:tblLook w:val="04A0" w:firstRow="1" w:lastRow="0" w:firstColumn="1" w:lastColumn="0" w:noHBand="0" w:noVBand="1"/>
+      </w:tblPr>
+      <w:tblGrid>
+        <w:gridCol w:w="3096"/>
+        <w:gridCol w:w="3096"/>
+        <w:gridCol w:w="3096"/>
+      </w:tblGrid>
+      <w:tr>
+        <w:tc>
+          <w:tcPr>
+            <w:tcW w:w="3096" w:type="dxa"/>
+          </w:tcPr>
+          <w:p>
+            <w:pPr>
+              <w:jc w:val="center"/>
+              <w:rPr>
+                <w:b/>
+              </w:rPr>
+            </w:pPr>
+            <w:r>
+              <w:rPr>
+                <w:b/>
+              </w:rPr>
+              <w:t>Glasač</w:t>
+            </w:r>
+          </w:p>
+        </w:tc>
+        <w:tc>
+          <w:tcPr>
+            <w:tcW w:w="3096" w:type="dxa"/>
+          </w:tcPr>
+          <w:p>
+            <w:pPr>
+              <w:jc w:val="center"/>
+              <w:rPr>
+                <w:b/>
+              </w:rPr>
+            </w:pPr>
+            <w:r>
+              <w:rPr>
+                <w:b/>
+              </w:rPr>
+              <w:t>Glasaj.ba</w:t>
+            </w:r>
+          </w:p>
+        </w:tc>
+        <w:tc>
+          <w:tcPr>
+            <w:tcW w:w="3096" w:type="dxa"/>
+          </w:tcPr>
+          <w:p>
+            <w:pPr>
+              <w:jc w:val="center"/>
+              <w:rPr>
+                <w:b/>
+              </w:rPr>
+            </w:pPr>
+            <w:r>
+              <w:rPr>
+                <w:b/>
+              </w:rPr>
+              <w:t>Glasački sistem</w:t>
+            </w:r>
+          </w:p>
+        </w:tc>
+      </w:tr>
+      <w:tr>
+        <w:tc>
+          <w:tcPr>
+            <w:tcW w:w="3096" w:type="dxa"/>
+          </w:tcPr>
+          <w:p>
+            <w:pPr>
+              <w:pStyle w:val="ListParagraph"/>
+              <w:numPr>
+                <w:ilvl w:val="0"/>
+                <w:numId w:val="12"/>
+              </w:numPr>
+            </w:pPr>
+            <w:r>
+              <w:t>Pristupanje web-interfejsu za online glasanje</w:t>
+            </w:r>
+          </w:p>
+        </w:tc>
+        <w:tc>
+          <w:tcPr>
+            <w:tcW w:w="3096" w:type="dxa"/>
+          </w:tcPr>
+          <w:p>
+            <w:pPr>
+              <w:pStyle w:val="ListParagraph"/>
+              <w:numPr>
+                <w:ilvl w:val="0"/>
+                <w:numId w:val="12"/>
+              </w:numPr>
+            </w:pPr>
+            <w:r>
+              <w:t>Prikaz novosti i početne stranice</w:t>
+            </w:r>
+          </w:p>
+        </w:tc>
+        <w:tc>
+          <w:tcPr>
+            <w:tcW w:w="3096" w:type="dxa"/>
+          </w:tcPr>
+          <w:p/>
+        </w:tc>
+      </w:tr>
+      <w:tr>
+        <w:tc>
+          <w:tcPr>
+            <w:tcW w:w="3096" w:type="dxa"/>
+          </w:tcPr>
+          <w:p>
+            <w:pPr>
+              <w:pStyle w:val="ListParagraph"/>
+              <w:numPr>
+                <w:ilvl w:val="0"/>
+                <w:numId w:val="12"/>
+              </w:numPr>
+            </w:pPr>
+            <w:r>
+              <w:t xml:space="preserve">Odabir opcije za </w:t>
+            </w:r>
+            <w:r>
+              <w:t>pregled kandidata</w:t>
+            </w:r>
+          </w:p>
+        </w:tc>
+        <w:tc>
+          <w:tcPr>
+            <w:tcW w:w="3096" w:type="dxa"/>
+          </w:tcPr>
+          <w:p>
+            <w:pPr>
+              <w:pStyle w:val="ListParagraph"/>
+              <w:numPr>
+                <w:ilvl w:val="0"/>
+                <w:numId w:val="12"/>
+              </w:numPr>
+            </w:pPr>
+            <w:r>
+              <w:t xml:space="preserve">Prikaz </w:t>
+            </w:r>
+            <w:r>
+              <w:t>liste kandidata i filtera</w:t>
+            </w:r>
+          </w:p>
+        </w:tc>
+        <w:tc>
+          <w:tcPr>
+            <w:tcW w:w="3096" w:type="dxa"/>
+          </w:tcPr>
+          <w:p/>
+        </w:tc>
+      </w:tr>
+      <w:tr>
+        <w:tc>
+          <w:tcPr>
+            <w:tcW w:w="3096" w:type="dxa"/>
+          </w:tcPr>
+          <w:p>
+            <w:pPr>
+              <w:pStyle w:val="ListParagraph"/>
+              <w:numPr>
+                <w:ilvl w:val="0"/>
+                <w:numId w:val="12"/>
+              </w:numPr>
+            </w:pPr>
+            <w:r>
+              <w:t>Filtiranje podataka (po želji) i odabir kandidata za pregled informacija</w:t>
+            </w:r>
+          </w:p>
+        </w:tc>
+        <w:tc>
+          <w:tcPr>
+            <w:tcW w:w="3096" w:type="dxa"/>
+          </w:tcPr>
+          <w:p/>
+        </w:tc>
+        <w:tc>
+          <w:tcPr>
+            <w:tcW w:w="3096" w:type="dxa"/>
+          </w:tcPr>
+          <w:p>
+            <w:pPr>
+              <w:pStyle w:val="ListParagraph"/>
+              <w:numPr>
+                <w:ilvl w:val="0"/>
+                <w:numId w:val="12"/>
+              </w:numPr>
+            </w:pPr>
+            <w:r>
+              <w:t>Pronalazak informacija o kandidatu</w:t>
+            </w:r>
+          </w:p>
+        </w:tc>
+      </w:tr>
+      <w:tr>
+        <w:tc>
+          <w:tcPr>
+            <w:tcW w:w="3096" w:type="dxa"/>
+          </w:tcPr>
+          <w:p/>
+        </w:tc>
+        <w:tc>
+          <w:tcPr>
+            <w:tcW w:w="3096" w:type="dxa"/>
+          </w:tcPr>
+          <w:p>
+            <w:pPr>
+              <w:pStyle w:val="ListParagraph"/>
+              <w:numPr>
+                <w:ilvl w:val="0"/>
+                <w:numId w:val="12"/>
+              </w:numPr>
+            </w:pPr>
+            <w:r>
+              <w:t>Prikaz informacija o kandidatu</w:t>
+            </w:r>
+          </w:p>
+        </w:tc>
+        <w:tc>
+          <w:tcPr>
+            <w:tcW w:w="3096" w:type="dxa"/>
+          </w:tcPr>
+          <w:p/>
+        </w:tc>
+      </w:tr>
+      <w:tr>
+        <w:tc>
+          <w:tcPr>
+            <w:tcW w:w="3096" w:type="dxa"/>
+          </w:tcPr>
+          <w:p>
+            <w:pPr>
+              <w:pStyle w:val="ListParagraph"/>
+              <w:numPr>
+                <w:ilvl w:val="0"/>
+                <w:numId w:val="12"/>
+              </w:numPr>
+            </w:pPr>
+            <w:r>
+              <w:t>Povratak na korak 4. glavnog toka događaja</w:t>
+            </w:r>
+          </w:p>
+        </w:tc>
+        <w:tc>
+          <w:tcPr>
+            <w:tcW w:w="3096" w:type="dxa"/>
+          </w:tcPr>
+          <w:p/>
+        </w:tc>
+        <w:tc>
+          <w:tcPr>
+            <w:tcW w:w="3096" w:type="dxa"/>
+          </w:tcPr>
+          <w:p/>
+        </w:tc>
+      </w:tr>
+      <w:tr>
+        <w:tc>
+          <w:tcPr>
+            <w:tcW w:w="3096" w:type="dxa"/>
+          </w:tcPr>
+          <w:p>
+            <w:pPr>
+              <w:pStyle w:val="ListParagraph"/>
+              <w:numPr>
+                <w:ilvl w:val="0"/>
+                <w:numId w:val="12"/>
+              </w:numPr>
+            </w:pPr>
+            <w:r>
+              <w:t>Završetak interakcije sa sistemom i povratak na početnu stranicu</w:t>
+            </w:r>
+          </w:p>
+        </w:tc>
+        <w:tc>
+          <w:tcPr>
+            <w:tcW w:w="3096" w:type="dxa"/>
+          </w:tcPr>
+          <w:p/>
+        </w:tc>
+        <w:tc>
+          <w:tcPr>
+            <w:tcW w:w="3096" w:type="dxa"/>
+          </w:tcPr>
+          <w:p/>
+        </w:tc>
+      </w:tr>
+    </w:tbl>
+    <w:p/>
+    <w:p/>
+    <w:p>
+      <w:r>
+        <w:rPr>
+          <w:b/>
+          <w:u w:val="single"/>
+        </w:rPr>
+        <w:t>Alternativni tok 1:</w:t>
+      </w:r>
+      <w:r>
+        <w:t xml:space="preserve"> </w:t>
+      </w:r>
+      <w:r>
+        <w:t>Bez odabira kandidata za pregled informacija</w:t>
+      </w:r>
+    </w:p>
+    <w:p>
+      <w:r>
+        <w:rPr>
+          <w:b/>
+          <w:u w:val="single"/>
+        </w:rPr>
+        <w:t>Preduvjeti:</w:t>
+      </w:r>
+      <w:r>
+        <w:t xml:space="preserve"> Na koraku </w:t>
+      </w:r>
+      <w:r>
+        <w:t>5. glasač ne odabere kandidata</w:t>
+      </w:r>
+      <w:r>
+        <w:t>.</w:t>
+      </w:r>
+    </w:p>
+    <w:p>
+      <w:pPr>
+        <w:rPr>
+          <w:b/>
+          <w:u w:val="single"/>
+        </w:rPr>
+      </w:pPr>
+      <w:r>
+        <w:rPr>
+          <w:b/>
+          <w:u w:val="single"/>
+        </w:rPr>
+        <w:t>Tok događaja:</w:t>
+      </w:r>
+    </w:p>
+    <w:tbl>
+      <w:tblPr>
+        <w:tblStyle w:val="TableGrid"/>
+        <w:tblW w:w="0" w:type="auto"/>
+        <w:tblLook w:val="04A0" w:firstRow="1" w:lastRow="0" w:firstColumn="1" w:lastColumn="0" w:noHBand="0" w:noVBand="1"/>
+      </w:tblPr>
+      <w:tblGrid>
+        <w:gridCol w:w="3096"/>
+        <w:gridCol w:w="3096"/>
+        <w:gridCol w:w="3096"/>
+      </w:tblGrid>
+      <w:tr>
+        <w:tc>
+          <w:tcPr>
+            <w:tcW w:w="3096" w:type="dxa"/>
+          </w:tcPr>
+          <w:p>
+            <w:pPr>
+              <w:jc w:val="center"/>
+              <w:rPr>
+                <w:b/>
+              </w:rPr>
+            </w:pPr>
+            <w:r>
+              <w:rPr>
+                <w:b/>
+              </w:rPr>
+              <w:t>Glasač</w:t>
+            </w:r>
+          </w:p>
+        </w:tc>
+        <w:tc>
+          <w:tcPr>
+            <w:tcW w:w="3096" w:type="dxa"/>
+          </w:tcPr>
+          <w:p>
+            <w:pPr>
+              <w:jc w:val="center"/>
+              <w:rPr>
+                <w:b/>
+              </w:rPr>
+            </w:pPr>
+            <w:r>
+              <w:rPr>
+                <w:b/>
+              </w:rPr>
+              <w:t>Glasaj.ba</w:t>
+            </w:r>
+          </w:p>
+        </w:tc>
+        <w:tc>
+          <w:tcPr>
+            <w:tcW w:w="3096" w:type="dxa"/>
+          </w:tcPr>
+          <w:p>
+            <w:pPr>
+              <w:jc w:val="center"/>
+              <w:rPr>
+                <w:b/>
+              </w:rPr>
+            </w:pPr>
+            <w:r>
+              <w:rPr>
+                <w:b/>
+              </w:rPr>
+              <w:t>Glasački sistem</w:t>
+            </w:r>
+          </w:p>
+        </w:tc>
+      </w:tr>
+      <w:tr>
+        <w:tc>
+          <w:tcPr>
+            <w:tcW w:w="3096" w:type="dxa"/>
+          </w:tcPr>
+          <w:p>
+            <w:pPr>
+              <w:pStyle w:val="ListParagraph"/>
+              <w:numPr>
+                <w:ilvl w:val="0"/>
+                <w:numId w:val="13"/>
+              </w:numPr>
+            </w:pPr>
+            <w:r>
+              <w:t>Nastavak na koraku 5</w:t>
+            </w:r>
+            <w:r>
+              <w:t xml:space="preserve">. glavnog </w:t>
+            </w:r>
+            <w:r>
+              <w:t>toka događaja, ili na koraku 9</w:t>
+            </w:r>
+            <w:r>
+              <w:t>.</w:t>
+            </w:r>
+          </w:p>
+        </w:tc>
+        <w:tc>
+          <w:tcPr>
+            <w:tcW w:w="3096" w:type="dxa"/>
+          </w:tcPr>
+          <w:p/>
+        </w:tc>
+        <w:tc>
+          <w:tcPr>
+            <w:tcW w:w="3096" w:type="dxa"/>
+          </w:tcPr>
+          <w:p/>
+        </w:tc>
+      </w:tr>
+    </w:tbl>
+    <w:p/>
+    <w:p/>
+    <w:p/>
+    <w:p>
+      <w:pPr>
+        <w:pStyle w:val="Title"/>
+        <w:rPr>
+          <w:sz w:val="36"/>
+          <w:szCs w:val="36"/>
+        </w:rPr>
+      </w:pPr>
+      <w:r>
+        <w:rPr>
+          <w:sz w:val="36"/>
+          <w:szCs w:val="36"/>
+        </w:rPr>
+        <w:lastRenderedPageBreak/>
+        <w:t>Scenarij 4</w:t>
+      </w:r>
+      <w:r>
+        <w:rPr>
+          <w:sz w:val="36"/>
+          <w:szCs w:val="36"/>
+        </w:rPr>
+        <w:t>.</w:t>
+      </w:r>
+    </w:p>
+    <w:p>
+      <w:r>
+        <w:rPr>
+          <w:b/>
+          <w:u w:val="single"/>
+        </w:rPr>
+        <w:t>Naziv:</w:t>
+      </w:r>
+      <w:r>
+        <w:t xml:space="preserve"> </w:t>
+      </w:r>
+      <w:r>
+        <w:t>Pregled novosti i informacija</w:t>
+      </w:r>
+    </w:p>
+    <w:p>
+      <w:r>
+        <w:rPr>
+          <w:b/>
+          <w:u w:val="single"/>
+        </w:rPr>
+        <w:t>Opis:</w:t>
+      </w:r>
+      <w:r>
+        <w:t xml:space="preserve"> Glasač preko web-interfejsa ima pregled o </w:t>
+      </w:r>
+      <w:r>
+        <w:t>novostima vezanim za izbore, te se može informisati o izborima, strankama, glasanju</w:t>
+      </w:r>
+      <w:r>
+        <w:t>.</w:t>
+      </w:r>
+    </w:p>
+    <w:p>
+      <w:r>
+        <w:rPr>
+          <w:b/>
+          <w:noProof/>
+          <w:u w:val="single"/>
+          <w:lang w:eastAsia="bs-Latn-BA"/>
+        </w:rPr>
+        <mc:AlternateContent>
+          <mc:Choice Requires="wps">
+            <w:drawing>
+              <wp:anchor distT="0" distB="0" distL="114300" distR="114300" simplePos="0" relativeHeight="251659264" behindDoc="0" locked="0" layoutInCell="1" allowOverlap="1" wp14:anchorId="5E1C3E7E" wp14:editId="7C963EE9">
+                <wp:simplePos x="0" y="0"/>
+                <wp:positionH relativeFrom="column">
+                  <wp:posOffset>3491230</wp:posOffset>
+                </wp:positionH>
+                <wp:positionV relativeFrom="paragraph">
+                  <wp:posOffset>287655</wp:posOffset>
+                </wp:positionV>
+                <wp:extent cx="2628900" cy="981075"/>
+                <wp:effectExtent l="438150" t="76200" r="76200" b="104775"/>
+                <wp:wrapNone/>
+                <wp:docPr id="1" name="Rounded Rectangular Callout 1"/>
+                <wp:cNvGraphicFramePr/>
+                <a:graphic xmlns:a="http://schemas.openxmlformats.org/drawingml/2006/main">
+                  <a:graphicData uri="http://schemas.microsoft.com/office/word/2010/wordprocessingShape">
+                    <wps:wsp>
+                      <wps:cNvSpPr/>
+                      <wps:spPr>
+                        <a:xfrm>
+                          <a:off x="0" y="0"/>
+                          <a:ext cx="2628900" cy="981075"/>
+                        </a:xfrm>
+                        <a:prstGeom prst="wedgeRoundRectCallout">
+                          <a:avLst>
+                            <a:gd name="adj1" fmla="val -65081"/>
+                            <a:gd name="adj2" fmla="val -54716"/>
+                            <a:gd name="adj3" fmla="val 16667"/>
+                          </a:avLst>
+                        </a:prstGeom>
+                      </wps:spPr>
+                      <wps:style>
+                        <a:lnRef idx="1">
+                          <a:schemeClr val="accent1"/>
+                        </a:lnRef>
+                        <a:fillRef idx="2">
+                          <a:schemeClr val="accent1"/>
+                        </a:fillRef>
+                        <a:effectRef idx="1">
+                          <a:schemeClr val="accent1"/>
+                        </a:effectRef>
+                        <a:fontRef idx="minor">
+                          <a:schemeClr val="dk1"/>
+                        </a:fontRef>
+                      </wps:style>
+                      <wps:txbx>
+                        <w:txbxContent>
+                          <w:p>
+                            <w:pPr>
+                              <w:jc w:val="center"/>
+                            </w:pPr>
+                            <w:r>
+                              <w:rPr>
+                                <w:b/>
+                              </w:rPr>
+                              <w:t xml:space="preserve">Napomena: </w:t>
+                            </w:r>
+                            <w:r>
+                              <w:t>Ovih</w:t>
+                            </w:r>
+                            <w:r>
+                              <w:t xml:space="preserve"> </w:t>
+                            </w:r>
+                            <w:r>
+                              <w:t>pet</w:t>
+                            </w:r>
+                            <w:r>
+                              <w:t xml:space="preserve"> funkcionalnosti se posmatraju zajedno jer se svode na isti tok događaja, dok je informisanje o načinu glasanju alternativni tok</w:t>
+                            </w:r>
+                          </w:p>
+                        </w:txbxContent>
+                      </wps:txbx>
+                      <wps:bodyPr rot="0" spcFirstLastPara="0" vertOverflow="overflow" horzOverflow="overflow" vert="horz" wrap="square" lIns="91440" tIns="45720" rIns="91440" bIns="45720" numCol="1" spcCol="0" rtlCol="0" fromWordArt="0" anchor="ctr" anchorCtr="0" forceAA="0" compatLnSpc="1">
+                        <a:prstTxWarp prst="textNoShape">
+                          <a:avLst/>
+                        </a:prstTxWarp>
+                        <a:noAutofit/>
+                      </wps:bodyPr>
+                    </wps:wsp>
+                  </a:graphicData>
+                </a:graphic>
+                <wp14:sizeRelH relativeFrom="margin">
+                  <wp14:pctWidth>0</wp14:pctWidth>
+                </wp14:sizeRelH>
+                <wp14:sizeRelV relativeFrom="margin">
+                  <wp14:pctHeight>0</wp14:pctHeight>
+                </wp14:sizeRelV>
+              </wp:anchor>
+            </w:drawing>
+          </mc:Choice>
+          <mc:Fallback>
+            <w:pict>
+              <v:shapetype id="_x0000_t62" coordsize="21600,21600" o:spt="62" adj="1350,25920" path="m3600,qx,3600l0@8@12@24,0@9,,18000qy3600,21600l@6,21600@15@27@7,21600,18000,21600qx21600,18000l21600@9@18@30,21600@8,21600,3600qy18000,l@7,0@21@33@6,xe">
+                <v:stroke joinstyle="miter"/>
+                <v:formulas>
+                  <v:f eqn="sum 10800 0 #0"/>
+                  <v:f eqn="sum 10800 0 #1"/>
+                  <v:f eqn="sum #0 0 #1"/>
+                  <v:f eqn="sum @0 @1 0"/>
+                  <v:f eqn="sum 21600 0 #0"/>
+                  <v:f eqn="sum 21600 0 #1"/>
+                  <v:f eqn="if @0 3600 12600"/>
+                  <v:f eqn="if @0 9000 18000"/>
+                  <v:f eqn="if @1 3600 12600"/>
+                  <v:f eqn="if @1 9000 18000"/>
+                  <v:f eqn="if @2 0 #0"/>
+                  <v:f eqn="if @3 @10 0"/>
+                  <v:f eqn="if #0 0 @11"/>
+                  <v:f eqn="if @2 @6 #0"/>
+                  <v:f eqn="if @3 @6 @13"/>
+                  <v:f eqn="if @5 @6 @14"/>
+                  <v:f eqn="if @2 #0 21600"/>
+                  <v:f eqn="if @3 21600 @16"/>
+                  <v:f eqn="if @4 21600 @17"/>
+                  <v:f eqn="if @2 #0 @6"/>
+                  <v:f eqn="if @3 @19 @6"/>
+                  <v:f eqn="if #1 @6 @20"/>
+                  <v:f eqn="if @2 @8 #1"/>
+                  <v:f eqn="if @3 @22 @8"/>
+                  <v:f eqn="if #0 @8 @23"/>
+                  <v:f eqn="if @2 21600 #1"/>
+                  <v:f eqn="if @3 21600 @25"/>
+                  <v:f eqn="if @5 21600 @26"/>
+                  <v:f eqn="if @2 #1 @8"/>
+                  <v:f eqn="if @3 @8 @28"/>
+                  <v:f eqn="if @4 @8 @29"/>
+                  <v:f eqn="if @2 #1 0"/>
+                  <v:f eqn="if @3 @31 0"/>
+                  <v:f eqn="if #1 0 @32"/>
+                  <v:f eqn="val #0"/>
+                  <v:f eqn="val #1"/>
+                </v:formulas>
+                <v:path o:connecttype="custom" o:connectlocs="10800,0;0,10800;10800,21600;21600,10800;@34,@35" textboxrect="791,791,20809,20809"/>
+                <v:handles>
+                  <v:h position="#0,#1"/>
+                </v:handles>
+              </v:shapetype>
+              <v:shape id="Rounded Rectangular Callout 1" o:spid="_x0000_s1026" type="#_x0000_t62" style="position:absolute;margin-left:274.9pt;margin-top:22.65pt;width:207pt;height:77.25pt;z-index:251659264;visibility:visible;mso-wrap-style:square;mso-width-percent:0;mso-height-percent:0;mso-wrap-distance-left:9pt;mso-wrap-distance-top:0;mso-wrap-distance-right:9pt;mso-wrap-distance-bottom:0;mso-position-horizontal:absolute;mso-position-horizontal-relative:text;mso-position-vertical:absolute;mso-position-vertical-relative:text;mso-width-percent:0;mso-height-percent:0;mso-width-relative:margin;mso-height-relative:margin;v-text-anchor:middle" o:gfxdata="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" adj="-3257,-1019" fillcolor="#a7bfde [1620]" strokecolor="#4579b8 [3044]">
+                <v:fill color2="#e4ecf5 [500]" rotate="t" angle="180" colors="0 #a3c4ff;22938f #bfd5ff;1 #e5eeff" focus="100%" type="gradient"/>
+                <v:shadow on="t" color="black" opacity="24903f" origin=",.5" offset="0,.55556mm"/>
+                <v:textbox>
+                  <w:txbxContent>
+                    <w:p>
+                      <w:pPr>
+                        <w:jc w:val="center"/>
+                      </w:pPr>
+                      <w:r>
+                        <w:rPr>
+                          <w:b/>
+                        </w:rPr>
+                        <w:t xml:space="preserve">Napomena: </w:t>
+                      </w:r>
+                      <w:r>
+                        <w:t>Ovih</w:t>
+                      </w:r>
+                      <w:r>
+                        <w:t xml:space="preserve"> </w:t>
+                      </w:r>
+                      <w:r>
+                        <w:t>pet</w:t>
+                      </w:r>
+                      <w:r>
+                        <w:t xml:space="preserve"> funkcionalnosti se posmatraju zajedno jer se svode na isti tok događaja, dok je informisanje o načinu glasanju alternativni tok</w:t>
+                      </w:r>
+                    </w:p>
+                  </w:txbxContent>
+                </v:textbox>
+              </v:shape>
+            </w:pict>
+          </mc:Fallback>
+        </mc:AlternateContent>
+      </w:r>
+      <w:r>
+        <w:rPr>
+          <w:b/>
+          <w:u w:val="single"/>
+        </w:rPr>
+        <w:t>Glavni tok:</w:t>
+      </w:r>
+      <w:r>
+        <w:t xml:space="preserve"> Glasač pregleda </w:t>
+      </w:r>
+      <w:r>
+        <w:t xml:space="preserve">nešto od: informacije o historiji izbora u BiH, pregled političkih stranki, vrste izbora, </w:t>
+      </w:r>
+      <w:r>
+        <w:t>najpopularniji kandidati/stranke</w:t>
+      </w:r>
+      <w:r>
+        <w:t>, novosti</w:t>
+      </w:r>
+      <w:r>
+        <w:t>.</w:t>
+      </w:r>
+    </w:p>
+    <w:p>
+      <w:r>
+        <w:rPr>
+          <w:b/>
+          <w:u w:val="single"/>
+        </w:rPr>
+        <w:t>Preduvjeti:</w:t>
+      </w:r>
+      <w:r>
+        <w:t xml:space="preserve"> Glasač ima dostupan web-interfejs.</w:t>
+      </w:r>
+    </w:p>
+    <w:p>
+      <w:r>
+        <w:rPr>
+          <w:b/>
+          <w:u w:val="single"/>
+        </w:rPr>
+        <w:t>Posljedice:</w:t>
+      </w:r>
+      <w:r>
+        <w:t xml:space="preserve"> </w:t>
+      </w:r>
+      <w:r>
+        <w:t>Prikaz odaberene novosti</w:t>
+      </w:r>
+      <w:r>
+        <w:t>.</w:t>
+      </w:r>
+    </w:p>
+    <w:p>
+      <w:pPr>
+        <w:rPr>
+          <w:b/>
+          <w:u w:val="single"/>
+        </w:rPr>
+      </w:pPr>
+      <w:r>
+        <w:rPr>
+          <w:b/>
+          <w:u w:val="single"/>
+        </w:rPr>
+        <w:t>Tok događaja:</w:t>
+      </w:r>
+    </w:p>
+    <w:tbl>
+      <w:tblPr>
+        <w:tblStyle w:val="TableGrid"/>
+        <w:tblW w:w="0" w:type="auto"/>
+        <w:tblLook w:val="04A0" w:firstRow="1" w:lastRow="0" w:firstColumn="1" w:lastColumn="0" w:noHBand="0" w:noVBand="1"/>
+      </w:tblPr>
+      <w:tblGrid>
+        <w:gridCol w:w="3096"/>
+        <w:gridCol w:w="3096"/>
+      </w:tblGrid>
+      <w:tr>
+        <w:tc>
+          <w:tcPr>
+            <w:tcW w:w="3096" w:type="dxa"/>
+          </w:tcPr>
+          <w:p>
+            <w:pPr>
+              <w:jc w:val="center"/>
+              <w:rPr>
+                <w:b/>
+              </w:rPr>
+            </w:pPr>
+            <w:r>
+              <w:rPr>
+                <w:b/>
+              </w:rPr>
+              <w:t>Glasač</w:t>
+            </w:r>
+          </w:p>
+        </w:tc>
+        <w:tc>
+          <w:tcPr>
+            <w:tcW w:w="3096" w:type="dxa"/>
+          </w:tcPr>
+          <w:p>
+            <w:pPr>
+              <w:jc w:val="center"/>
+              <w:rPr>
+                <w:b/>
+              </w:rPr>
+            </w:pPr>
+            <w:r>
+              <w:rPr>
+                <w:b/>
+              </w:rPr>
+              <w:t>Glasaj.ba</w:t>
+            </w:r>
+          </w:p>
+        </w:tc>
+      </w:tr>
+      <w:tr>
+        <w:tc>
+          <w:tcPr>
+            <w:tcW w:w="3096" w:type="dxa"/>
+          </w:tcPr>
+          <w:p>
+            <w:pPr>
+              <w:pStyle w:val="ListParagraph"/>
+              <w:numPr>
+                <w:ilvl w:val="0"/>
+                <w:numId w:val="14"/>
+              </w:numPr>
+            </w:pPr>
+            <w:r>
+              <w:t>Pristupanje web-interfejsu za online glasanje</w:t>
+            </w:r>
+          </w:p>
+        </w:tc>
+        <w:tc>
+          <w:tcPr>
+            <w:tcW w:w="3096" w:type="dxa"/>
+          </w:tcPr>
+          <w:p>
+            <w:pPr>
+              <w:pStyle w:val="ListParagraph"/>
+              <w:numPr>
+                <w:ilvl w:val="0"/>
+                <w:numId w:val="14"/>
+              </w:numPr>
+            </w:pPr>
+            <w:r>
+              <w:t>Prikaz novosti i početne stranice</w:t>
+            </w:r>
+          </w:p>
+        </w:tc>
+      </w:tr>
+      <w:tr>
+        <w:tc>
+          <w:tcPr>
+            <w:tcW w:w="3096" w:type="dxa"/>
+          </w:tcPr>
+          <w:p>
+            <w:pPr>
+              <w:pStyle w:val="ListParagraph"/>
+              <w:numPr>
+                <w:ilvl w:val="0"/>
+                <w:numId w:val="14"/>
+              </w:numPr>
+            </w:pPr>
+            <w:r>
+              <w:t xml:space="preserve">Odabir </w:t>
+            </w:r>
+            <w:r>
+              <w:t>funkcionalnosti</w:t>
+            </w:r>
+          </w:p>
+        </w:tc>
+        <w:tc>
+          <w:tcPr>
+            <w:tcW w:w="3096" w:type="dxa"/>
+          </w:tcPr>
+          <w:p>
+            <w:pPr>
+              <w:pStyle w:val="ListParagraph"/>
+              <w:numPr>
+                <w:ilvl w:val="0"/>
+                <w:numId w:val="14"/>
+              </w:numPr>
+            </w:pPr>
+            <w:r>
+              <w:t xml:space="preserve">Prikaz </w:t>
+            </w:r>
+            <w:r>
+              <w:t>odabranog sadržaja</w:t>
+            </w:r>
+          </w:p>
+        </w:tc>
+      </w:tr>
+      <w:tr>
+        <w:tc>
+          <w:tcPr>
+            <w:tcW w:w="3096" w:type="dxa"/>
+          </w:tcPr>
+          <w:p>
+            <w:pPr>
+              <w:pStyle w:val="ListParagraph"/>
+              <w:numPr>
+                <w:ilvl w:val="0"/>
+                <w:numId w:val="14"/>
+              </w:numPr>
+            </w:pPr>
+            <w:r>
+              <w:t>Povratak na početnu stranicu</w:t>
+            </w:r>
+          </w:p>
+        </w:tc>
+        <w:tc>
+          <w:tcPr>
+            <w:tcW w:w="3096" w:type="dxa"/>
+          </w:tcPr>
+          <w:p/>
+        </w:tc>
+      </w:tr>
+    </w:tbl>
+    <w:p/>
+    <w:p/>
+    <w:p>
+      <w:r>
+        <w:rPr>
+          <w:b/>
+          <w:u w:val="single"/>
+        </w:rPr>
+        <w:t>Alternativni tok 1:</w:t>
+      </w:r>
+      <w:r>
+        <w:t xml:space="preserve"> </w:t>
+      </w:r>
+      <w:r>
+        <w:t>Pregled načina glasanja</w:t>
+      </w:r>
+    </w:p>
+    <w:p>
+      <w:r>
+        <w:rPr>
+          <w:b/>
+          <w:u w:val="single"/>
+        </w:rPr>
+        <w:t>Preduvjeti:</w:t>
+      </w:r>
+      <w:r>
+        <w:t xml:space="preserve"> Na koraku </w:t>
+      </w:r>
+      <w:r>
+        <w:t>3. glasač odabere informisanje o načinu glasanja i pregled glasačkog listića</w:t>
+      </w:r>
+      <w:r>
+        <w:t>.</w:t>
+      </w:r>
+    </w:p>
+    <w:p>
+      <w:pPr>
+        <w:rPr>
+          <w:b/>
+          <w:u w:val="single"/>
+        </w:rPr>
+      </w:pPr>
+      <w:r>
+        <w:rPr>
+          <w:b/>
+          <w:u w:val="single"/>
+        </w:rPr>
+        <w:t>Tok događaja:</w:t>
+      </w:r>
+    </w:p>
+    <w:tbl>
+      <w:tblPr>
+        <w:tblStyle w:val="TableGrid"/>
+        <w:tblW w:w="0" w:type="auto"/>
+        <w:tblLook w:val="04A0" w:firstRow="1" w:lastRow="0" w:firstColumn="1" w:lastColumn="0" w:noHBand="0" w:noVBand="1"/>
+      </w:tblPr>
+      <w:tblGrid>
+        <w:gridCol w:w="3096"/>
+        <w:gridCol w:w="3096"/>
+      </w:tblGrid>
+      <w:tr>
+        <w:tc>
+          <w:tcPr>
+            <w:tcW w:w="3096" w:type="dxa"/>
+          </w:tcPr>
+          <w:p>
+            <w:pPr>
+              <w:jc w:val="center"/>
+              <w:rPr>
+                <w:b/>
+              </w:rPr>
+            </w:pPr>
+            <w:r>
+              <w:rPr>
+                <w:b/>
+              </w:rPr>
+              <w:t>Glasač</w:t>
+            </w:r>
+          </w:p>
+        </w:tc>
+        <w:tc>
+          <w:tcPr>
+            <w:tcW w:w="3096" w:type="dxa"/>
+          </w:tcPr>
+          <w:p>
+            <w:pPr>
+              <w:jc w:val="center"/>
+              <w:rPr>
+                <w:b/>
+              </w:rPr>
+            </w:pPr>
+            <w:r>
+              <w:rPr>
+                <w:b/>
+              </w:rPr>
+              <w:t>Glasaj.ba</w:t>
+            </w:r>
+          </w:p>
+        </w:tc>
+      </w:tr>
+      <w:tr>
+        <w:tc>
+          <w:tcPr>
+            <w:tcW w:w="3096" w:type="dxa"/>
+          </w:tcPr>
+          <w:p/>
+        </w:tc>
+        <w:tc>
+          <w:tcPr>
+            <w:tcW w:w="3096" w:type="dxa"/>
+          </w:tcPr>
+          <w:p>
+            <w:pPr>
+              <w:pStyle w:val="ListParagraph"/>
+              <w:numPr>
+                <w:ilvl w:val="0"/>
+                <w:numId w:val="16"/>
+              </w:numPr>
+            </w:pPr>
+            <w:r>
+              <w:t>Prikaz sadržaja za način glasanja, te „ponuda“ za pregled glasačkog listića</w:t>
+            </w:r>
+          </w:p>
+        </w:tc>
+      </w:tr>
+      <w:tr>
+        <w:tc>
+          <w:tcPr>
+            <w:tcW w:w="3096" w:type="dxa"/>
+          </w:tcPr>
+          <w:p>
+            <w:pPr>
+              <w:pStyle w:val="ListParagraph"/>
+              <w:numPr>
+                <w:ilvl w:val="0"/>
+                <w:numId w:val="16"/>
+              </w:numPr>
+            </w:pPr>
+            <w:r>
+              <w:t>Odabir opcije za pregled glasačkog listića</w:t>
+            </w:r>
+          </w:p>
+        </w:tc>
+        <w:tc>
+          <w:tcPr>
+            <w:tcW w:w="3096" w:type="dxa"/>
+          </w:tcPr>
+          <w:p>
+            <w:pPr>
+              <w:pStyle w:val="ListParagraph"/>
+              <w:numPr>
+                <w:ilvl w:val="0"/>
+                <w:numId w:val="16"/>
+              </w:numPr>
+            </w:pPr>
+            <w:r>
+              <w:t>Prikaz glasačkog listića</w:t>
+            </w:r>
+          </w:p>
+        </w:tc>
+      </w:tr>
+      <w:tr>
+        <w:tc>
+          <w:tcPr>
+            <w:tcW w:w="3096" w:type="dxa"/>
+          </w:tcPr>
+          <w:p>
+            <w:pPr>
+              <w:pStyle w:val="ListParagraph"/>
+              <w:numPr>
+                <w:ilvl w:val="0"/>
+                <w:numId w:val="16"/>
+              </w:numPr>
+            </w:pPr>
+            <w:r>
+              <w:t>Povratak na korak 1. trenutnog toka</w:t>
+            </w:r>
+          </w:p>
+        </w:tc>
+        <w:tc>
+          <w:tcPr>
+            <w:tcW w:w="3096" w:type="dxa"/>
+          </w:tcPr>
+          <w:p/>
+        </w:tc>
+      </w:tr>
+      <w:tr>
+        <w:tc>
+          <w:tcPr>
+            <w:tcW w:w="3096" w:type="dxa"/>
+          </w:tcPr>
+          <w:p>
+            <w:pPr>
+              <w:pStyle w:val="ListParagraph"/>
+              <w:numPr>
+                <w:ilvl w:val="0"/>
+                <w:numId w:val="16"/>
+              </w:numPr>
+            </w:pPr>
+            <w:r>
+              <w:t xml:space="preserve">Nastavak na koraku 5. glavnog toka </w:t>
+            </w:r>
+          </w:p>
+        </w:tc>
+        <w:tc>
+          <w:tcPr>
+            <w:tcW w:w="3096" w:type="dxa"/>
+          </w:tcPr>
+          <w:p/>
+        </w:tc>
+      </w:tr>
+    </w:tbl>
+    <w:p/>
+    <w:p/>
+    <w:p/>
+    <w:p>
+      <w:pPr>
+        <w:pStyle w:val="Title"/>
+        <w:rPr>
+          <w:sz w:val="36"/>
+          <w:szCs w:val="36"/>
+        </w:rPr>
+      </w:pPr>
+      <w:r>
+        <w:rPr>
+          <w:sz w:val="36"/>
+          <w:szCs w:val="36"/>
+        </w:rPr>
+        <w:lastRenderedPageBreak/>
+        <w:t>Scenarij 5.</w:t>
+      </w:r>
+    </w:p>
+    <w:p>
+      <w:r>
+        <w:rPr>
+          <w:b/>
+          <w:u w:val="single"/>
+        </w:rPr>
+        <w:t>Naziv:</w:t>
+      </w:r>
+      <w:r>
+        <w:t xml:space="preserve"> </w:t>
+      </w:r>
+      <w:r>
+        <w:t>Dodavanje novih</w:t>
+      </w:r>
+      <w:r>
+        <w:t xml:space="preserve"> kandidata</w:t>
+      </w:r>
+    </w:p>
+    <w:p>
+      <w:r>
+        <w:rPr>
+          <w:b/>
+          <w:u w:val="single"/>
+        </w:rPr>
+        <w:t>Opis:</w:t>
+      </w:r>
+      <w:r>
+        <w:t xml:space="preserve"> </w:t>
+      </w:r>
+      <w:r>
+        <w:t>Administrator preko web-interfejsa doda novog kandidata.</w:t>
+      </w:r>
+    </w:p>
+    <w:p>
+      <w:r>
+        <w:rPr>
+          <w:b/>
+          <w:u w:val="single"/>
+        </w:rPr>
+        <w:t>Glavni tok:</w:t>
+      </w:r>
+      <w:r>
+        <w:t xml:space="preserve"> </w:t>
+      </w:r>
+      <w:r>
+        <w:t>Administrator doda novog kandidata</w:t>
+      </w:r>
+      <w:r>
+        <w:t>.</w:t>
+      </w:r>
+    </w:p>
+    <w:p>
+      <w:r>
+        <w:rPr>
+          <w:b/>
+          <w:u w:val="single"/>
+        </w:rPr>
+        <w:t>Preduvjeti:</w:t>
+      </w:r>
+      <w:r>
+        <w:t xml:space="preserve"> </w:t>
+      </w:r>
+      <w:r>
+        <w:t>Administrator</w:t>
+      </w:r>
+      <w:r>
+        <w:t xml:space="preserve"> ima dostupan web-interfejs</w:t>
+      </w:r>
+      <w:r>
+        <w:t>, te nije vrijeme izbora niti period pred izbore.</w:t>
+      </w:r>
+    </w:p>
+    <w:p>
+      <w:r>
+        <w:rPr>
+          <w:b/>
+          <w:u w:val="single"/>
+        </w:rPr>
+        <w:t>Posljedice:</w:t>
+      </w:r>
+      <w:r>
+        <w:t xml:space="preserve"> </w:t>
+      </w:r>
+      <w:r>
+        <w:t>Obavijest administratoru da je uspješno dodan kandidat.</w:t>
+      </w:r>
+    </w:p>
+    <w:p>
+      <w:pPr>
+        <w:rPr>
+          <w:b/>
+          <w:u w:val="single"/>
+        </w:rPr>
+      </w:pPr>
+      <w:r>
+        <w:rPr>
+          <w:b/>
+          <w:u w:val="single"/>
+        </w:rPr>
+        <w:t>Tok događaja:</w:t>
+      </w:r>
+    </w:p>
+    <w:tbl>
+      <w:tblPr>
+        <w:tblStyle w:val="TableGrid"/>
+        <w:tblW w:w="0" w:type="auto"/>
+        <w:tblLook w:val="04A0" w:firstRow="1" w:lastRow="0" w:firstColumn="1" w:lastColumn="0" w:noHBand="0" w:noVBand="1"/>
+      </w:tblPr>
+      <w:tblGrid>
+        <w:gridCol w:w="3096"/>
+        <w:gridCol w:w="3096"/>
+        <w:gridCol w:w="3096"/>
+      </w:tblGrid>
+      <w:tr>
+        <w:tc>
+          <w:tcPr>
+            <w:tcW w:w="3096" w:type="dxa"/>
+          </w:tcPr>
+          <w:p>
+            <w:pPr>
+              <w:jc w:val="center"/>
+              <w:rPr>
+                <w:b/>
+              </w:rPr>
+            </w:pPr>
+            <w:r>
+              <w:rPr>
+                <w:b/>
+              </w:rPr>
+              <w:t>Administrator</w:t>
+            </w:r>
+          </w:p>
+        </w:tc>
+        <w:tc>
+          <w:tcPr>
+            <w:tcW w:w="3096" w:type="dxa"/>
+          </w:tcPr>
+          <w:p>
+            <w:pPr>
+              <w:jc w:val="center"/>
+              <w:rPr>
+                <w:b/>
+              </w:rPr>
+            </w:pPr>
+            <w:r>
+              <w:rPr>
+                <w:b/>
+              </w:rPr>
+              <w:t>Glasaj.ba</w:t>
+            </w:r>
+          </w:p>
+        </w:tc>
+        <w:tc>
+          <w:tcPr>
+            <w:tcW w:w="3096" w:type="dxa"/>
+          </w:tcPr>
+          <w:p>
+            <w:pPr>
+              <w:jc w:val="center"/>
+              <w:rPr>
+                <w:b/>
+              </w:rPr>
+            </w:pPr>
+            <w:r>
+              <w:rPr>
+                <w:b/>
+              </w:rPr>
+              <w:t>Glasački sistem</w:t>
+            </w:r>
+          </w:p>
+        </w:tc>
+      </w:tr>
+      <w:tr>
+        <w:tc>
+          <w:tcPr>
+            <w:tcW w:w="3096" w:type="dxa"/>
+          </w:tcPr>
+          <w:p/>
+        </w:tc>
+        <w:tc>
+          <w:tcPr>
+            <w:tcW w:w="3096" w:type="dxa"/>
+          </w:tcPr>
+          <w:p/>
+        </w:tc>
+        <w:tc>
+          <w:tcPr>
+            <w:tcW w:w="3096" w:type="dxa"/>
+          </w:tcPr>
+          <w:p/>
+        </w:tc>
+      </w:tr>
+      <w:tr>
+        <w:tc>
+          <w:tcPr>
+            <w:tcW w:w="3096" w:type="dxa"/>
+          </w:tcPr>
+          <w:p/>
+        </w:tc>
+        <w:tc>
+          <w:tcPr>
+            <w:tcW w:w="3096" w:type="dxa"/>
+          </w:tcPr>
+          <w:p>
+            <w:pPr>
+              <w:ind w:left="360"/>
+            </w:pPr>
+          </w:p>
+        </w:tc>
+        <w:tc>
+          <w:tcPr>
+            <w:tcW w:w="3096" w:type="dxa"/>
+          </w:tcPr>
+          <w:p/>
+        </w:tc>
+      </w:tr>
+      <w:tr>
+        <w:tc>
+          <w:tcPr>
+            <w:tcW w:w="3096" w:type="dxa"/>
+          </w:tcPr>
+          <w:p/>
+        </w:tc>
+        <w:tc>
+          <w:tcPr>
+            <w:tcW w:w="3096" w:type="dxa"/>
+          </w:tcPr>
+          <w:p/>
+        </w:tc>
+        <w:tc>
+          <w:tcPr>
+            <w:tcW w:w="3096" w:type="dxa"/>
+          </w:tcPr>
+          <w:p/>
+        </w:tc>
+      </w:tr>
+      <w:tr>
+        <w:tc>
+          <w:tcPr>
+            <w:tcW w:w="3096" w:type="dxa"/>
+          </w:tcPr>
+          <w:p/>
+        </w:tc>
+        <w:tc>
+          <w:tcPr>
+            <w:tcW w:w="3096" w:type="dxa"/>
+          </w:tcPr>
+          <w:p/>
+        </w:tc>
+        <w:tc>
+          <w:tcPr>
+            <w:tcW w:w="3096" w:type="dxa"/>
+          </w:tcPr>
+          <w:p/>
+        </w:tc>
+      </w:tr>
+      <w:tr>
+        <w:tc>
+          <w:tcPr>
+            <w:tcW w:w="3096" w:type="dxa"/>
+          </w:tcPr>
+          <w:p/>
+        </w:tc>
+        <w:tc>
+          <w:tcPr>
+            <w:tcW w:w="3096" w:type="dxa"/>
+          </w:tcPr>
+          <w:p/>
+        </w:tc>
+        <w:tc>
+          <w:tcPr>
+            <w:tcW w:w="3096" w:type="dxa"/>
+          </w:tcPr>
+          <w:p/>
+        </w:tc>
+      </w:tr>
+      <w:tr>
+        <w:tc>
+          <w:tcPr>
+            <w:tcW w:w="3096" w:type="dxa"/>
+          </w:tcPr>
+          <w:p/>
         </w:tc>
         <w:tc>
           <w:tcPr>
@@ -961,10 +3341,676 @@
     <w:p/>
     <w:p/>
     <w:p/>
-    <w:p>
-      <w:bookmarkStart w:id="0" w:name="_GoBack"/>
+    <w:p/>
+    <w:p/>
+    <w:p/>
+    <w:p/>
+    <w:p/>
+    <w:p/>
+    <w:p/>
+    <w:p/>
+    <w:p/>
+    <w:p/>
+    <w:p/>
+    <w:p>
+      <w:pPr>
+        <w:pStyle w:val="Title"/>
+        <w:rPr>
+          <w:sz w:val="36"/>
+          <w:szCs w:val="36"/>
+        </w:rPr>
+      </w:pPr>
+      <w:r>
+        <w:rPr>
+          <w:sz w:val="36"/>
+          <w:szCs w:val="36"/>
+        </w:rPr>
+        <w:lastRenderedPageBreak/>
+        <w:t>Scenarij 6</w:t>
+      </w:r>
+      <w:r>
+        <w:rPr>
+          <w:sz w:val="36"/>
+          <w:szCs w:val="36"/>
+        </w:rPr>
+        <w:t>.</w:t>
+      </w:r>
+    </w:p>
+    <w:p>
+      <w:r>
+        <w:rPr>
+          <w:b/>
+          <w:u w:val="single"/>
+        </w:rPr>
+        <w:t>Naziv:</w:t>
+      </w:r>
+      <w:r>
+        <w:t xml:space="preserve"> </w:t>
+      </w:r>
+      <w:r>
+        <w:t>Ažuriranje postojećih kandidata</w:t>
+      </w:r>
+    </w:p>
+    <w:p>
+      <w:r>
+        <w:rPr>
+          <w:b/>
+          <w:u w:val="single"/>
+        </w:rPr>
+        <w:t>Opis:</w:t>
+      </w:r>
+      <w:r>
+        <w:t xml:space="preserve"> Administrator preko web-interfejsa </w:t>
+      </w:r>
+      <w:r>
+        <w:t>mijenja informacije o postojećem kandidatu</w:t>
+      </w:r>
+      <w:r>
+        <w:t>.</w:t>
+      </w:r>
+    </w:p>
+    <w:p>
+      <w:r>
+        <w:rPr>
+          <w:b/>
+          <w:u w:val="single"/>
+        </w:rPr>
+        <w:t>Glavni tok:</w:t>
+      </w:r>
+      <w:r>
+        <w:t xml:space="preserve"> Adm</w:t>
+      </w:r>
+      <w:r>
+        <w:t xml:space="preserve">inistrator </w:t>
+      </w:r>
+      <w:r>
+        <w:t>mijenja informacije o postojećem kandidatu.</w:t>
+      </w:r>
+    </w:p>
+    <w:p>
+      <w:r>
+        <w:rPr>
+          <w:b/>
+          <w:u w:val="single"/>
+        </w:rPr>
+        <w:t>Preduvjeti:</w:t>
+      </w:r>
+      <w:r>
+        <w:t xml:space="preserve"> Administrator ima dostupan web-interfejs</w:t>
+      </w:r>
+      <w:r>
+        <w:t xml:space="preserve">, </w:t>
+      </w:r>
+      <w:r>
+        <w:t>te nije vrijeme izbora niti period pred izbore.</w:t>
+      </w:r>
+    </w:p>
+    <w:p>
+      <w:r>
+        <w:rPr>
+          <w:b/>
+          <w:u w:val="single"/>
+        </w:rPr>
+        <w:t>Posljedice:</w:t>
+      </w:r>
+      <w:r>
+        <w:t xml:space="preserve"> Obavijest administratoru da je uspješno </w:t>
+      </w:r>
+      <w:r>
+        <w:t>ažuriran</w:t>
+      </w:r>
+      <w:r>
+        <w:t xml:space="preserve"> kandidat.</w:t>
+      </w:r>
+    </w:p>
+    <w:p>
+      <w:pPr>
+        <w:rPr>
+          <w:b/>
+          <w:u w:val="single"/>
+        </w:rPr>
+      </w:pPr>
+      <w:r>
+        <w:rPr>
+          <w:b/>
+          <w:u w:val="single"/>
+        </w:rPr>
+        <w:t>Tok događaja:</w:t>
+      </w:r>
+    </w:p>
+    <w:tbl>
+      <w:tblPr>
+        <w:tblStyle w:val="TableGrid"/>
+        <w:tblW w:w="0" w:type="auto"/>
+        <w:tblLook w:val="04A0" w:firstRow="1" w:lastRow="0" w:firstColumn="1" w:lastColumn="0" w:noHBand="0" w:noVBand="1"/>
+      </w:tblPr>
+      <w:tblGrid>
+        <w:gridCol w:w="3096"/>
+        <w:gridCol w:w="3096"/>
+        <w:gridCol w:w="3096"/>
+      </w:tblGrid>
+      <w:tr>
+        <w:tc>
+          <w:tcPr>
+            <w:tcW w:w="3096" w:type="dxa"/>
+          </w:tcPr>
+          <w:p>
+            <w:pPr>
+              <w:jc w:val="center"/>
+              <w:rPr>
+                <w:b/>
+              </w:rPr>
+            </w:pPr>
+            <w:r>
+              <w:rPr>
+                <w:b/>
+              </w:rPr>
+              <w:t>Administrator</w:t>
+            </w:r>
+          </w:p>
+        </w:tc>
+        <w:tc>
+          <w:tcPr>
+            <w:tcW w:w="3096" w:type="dxa"/>
+          </w:tcPr>
+          <w:p>
+            <w:pPr>
+              <w:jc w:val="center"/>
+              <w:rPr>
+                <w:b/>
+              </w:rPr>
+            </w:pPr>
+            <w:r>
+              <w:rPr>
+                <w:b/>
+              </w:rPr>
+              <w:t>Glasaj.ba</w:t>
+            </w:r>
+          </w:p>
+        </w:tc>
+        <w:tc>
+          <w:tcPr>
+            <w:tcW w:w="3096" w:type="dxa"/>
+          </w:tcPr>
+          <w:p>
+            <w:pPr>
+              <w:jc w:val="center"/>
+              <w:rPr>
+                <w:b/>
+              </w:rPr>
+            </w:pPr>
+            <w:r>
+              <w:rPr>
+                <w:b/>
+              </w:rPr>
+              <w:t>Glasački sistem</w:t>
+            </w:r>
+          </w:p>
+        </w:tc>
+      </w:tr>
+      <w:tr>
+        <w:tc>
+          <w:tcPr>
+            <w:tcW w:w="3096" w:type="dxa"/>
+          </w:tcPr>
+          <w:p/>
+        </w:tc>
+        <w:tc>
+          <w:tcPr>
+            <w:tcW w:w="3096" w:type="dxa"/>
+          </w:tcPr>
+          <w:p/>
+        </w:tc>
+        <w:tc>
+          <w:tcPr>
+            <w:tcW w:w="3096" w:type="dxa"/>
+          </w:tcPr>
+          <w:p/>
+        </w:tc>
+      </w:tr>
+      <w:tr>
+        <w:tc>
+          <w:tcPr>
+            <w:tcW w:w="3096" w:type="dxa"/>
+          </w:tcPr>
+          <w:p/>
+        </w:tc>
+        <w:tc>
+          <w:tcPr>
+            <w:tcW w:w="3096" w:type="dxa"/>
+          </w:tcPr>
+          <w:p>
+            <w:pPr>
+              <w:ind w:left="360"/>
+            </w:pPr>
+          </w:p>
+        </w:tc>
+        <w:tc>
+          <w:tcPr>
+            <w:tcW w:w="3096" w:type="dxa"/>
+          </w:tcPr>
+          <w:p/>
+        </w:tc>
+      </w:tr>
+      <w:tr>
+        <w:tc>
+          <w:tcPr>
+            <w:tcW w:w="3096" w:type="dxa"/>
+          </w:tcPr>
+          <w:p/>
+        </w:tc>
+        <w:tc>
+          <w:tcPr>
+            <w:tcW w:w="3096" w:type="dxa"/>
+          </w:tcPr>
+          <w:p/>
+        </w:tc>
+        <w:tc>
+          <w:tcPr>
+            <w:tcW w:w="3096" w:type="dxa"/>
+          </w:tcPr>
+          <w:p/>
+        </w:tc>
+      </w:tr>
+      <w:tr>
+        <w:tc>
+          <w:tcPr>
+            <w:tcW w:w="3096" w:type="dxa"/>
+          </w:tcPr>
+          <w:p/>
+        </w:tc>
+        <w:tc>
+          <w:tcPr>
+            <w:tcW w:w="3096" w:type="dxa"/>
+          </w:tcPr>
+          <w:p/>
+        </w:tc>
+        <w:tc>
+          <w:tcPr>
+            <w:tcW w:w="3096" w:type="dxa"/>
+          </w:tcPr>
+          <w:p/>
+        </w:tc>
+      </w:tr>
+      <w:tr>
+        <w:tc>
+          <w:tcPr>
+            <w:tcW w:w="3096" w:type="dxa"/>
+          </w:tcPr>
+          <w:p/>
+        </w:tc>
+        <w:tc>
+          <w:tcPr>
+            <w:tcW w:w="3096" w:type="dxa"/>
+          </w:tcPr>
+          <w:p/>
+        </w:tc>
+        <w:tc>
+          <w:tcPr>
+            <w:tcW w:w="3096" w:type="dxa"/>
+          </w:tcPr>
+          <w:p/>
+        </w:tc>
+      </w:tr>
+      <w:tr>
+        <w:tc>
+          <w:tcPr>
+            <w:tcW w:w="3096" w:type="dxa"/>
+          </w:tcPr>
+          <w:p/>
+        </w:tc>
+        <w:tc>
+          <w:tcPr>
+            <w:tcW w:w="3096" w:type="dxa"/>
+          </w:tcPr>
+          <w:p/>
+        </w:tc>
+        <w:tc>
+          <w:tcPr>
+            <w:tcW w:w="3096" w:type="dxa"/>
+          </w:tcPr>
+          <w:p/>
+        </w:tc>
+      </w:tr>
+    </w:tbl>
+    <w:p/>
+    <w:p/>
+    <w:p/>
+    <w:p/>
+    <w:p/>
+    <w:p/>
+    <w:p/>
+    <w:p/>
+    <w:p/>
+    <w:p/>
+    <w:p/>
+    <w:p/>
+    <w:p/>
+    <w:p/>
+    <w:p/>
+    <w:p/>
+    <w:p>
+      <w:pPr>
+        <w:pStyle w:val="Title"/>
+        <w:rPr>
+          <w:sz w:val="36"/>
+          <w:szCs w:val="36"/>
+        </w:rPr>
+      </w:pPr>
+      <w:r>
+        <w:rPr>
+          <w:sz w:val="36"/>
+          <w:szCs w:val="36"/>
+        </w:rPr>
+        <w:lastRenderedPageBreak/>
+        <w:t>Scenarij 7</w:t>
+      </w:r>
+      <w:r>
+        <w:rPr>
+          <w:sz w:val="36"/>
+          <w:szCs w:val="36"/>
+        </w:rPr>
+        <w:t>.</w:t>
+      </w:r>
+    </w:p>
+    <w:p>
+      <w:r>
+        <w:rPr>
+          <w:b/>
+          <w:u w:val="single"/>
+        </w:rPr>
+        <w:t>Naziv:</w:t>
+      </w:r>
+      <w:r>
+        <w:t xml:space="preserve"> </w:t>
+      </w:r>
+      <w:r>
+        <w:t>Brisanje</w:t>
+      </w:r>
+      <w:r>
+        <w:t xml:space="preserve"> postojećih kandidata</w:t>
+      </w:r>
+    </w:p>
+    <w:p>
+      <w:r>
+        <w:rPr>
+          <w:b/>
+          <w:u w:val="single"/>
+        </w:rPr>
+        <w:t>Opis:</w:t>
+      </w:r>
+      <w:r>
+        <w:t xml:space="preserve"> Administrator preko web-interfejsa </w:t>
+      </w:r>
+      <w:r>
+        <w:t>briše postojećeg kandidata</w:t>
+      </w:r>
+      <w:r>
+        <w:t>.</w:t>
+      </w:r>
+    </w:p>
+    <w:p>
+      <w:r>
+        <w:rPr>
+          <w:b/>
+          <w:u w:val="single"/>
+        </w:rPr>
+        <w:t>Glavni tok:</w:t>
+      </w:r>
+      <w:r>
+        <w:t xml:space="preserve"> Administrator </w:t>
+      </w:r>
+      <w:r>
+        <w:t>briše postojećeg kandidata</w:t>
+      </w:r>
+      <w:r>
+        <w:t>.</w:t>
+      </w:r>
+    </w:p>
+    <w:p>
+      <w:r>
+        <w:rPr>
+          <w:b/>
+          <w:u w:val="single"/>
+        </w:rPr>
+        <w:t>Preduvjeti:</w:t>
+      </w:r>
+      <w:r>
+        <w:t xml:space="preserve"> Administrator ima dostupan web-interfejs, te nije vrijeme izbora niti period pred izbore.</w:t>
+      </w:r>
+    </w:p>
+    <w:p>
+      <w:r>
+        <w:rPr>
+          <w:b/>
+          <w:u w:val="single"/>
+        </w:rPr>
+        <w:t>Posljedice:</w:t>
+      </w:r>
+      <w:r>
+        <w:t xml:space="preserve"> Obavijest administratoru da je uspješno </w:t>
+      </w:r>
+      <w:r>
+        <w:t>obrisan</w:t>
+      </w:r>
+      <w:r>
+        <w:t xml:space="preserve"> kandidat.</w:t>
+      </w:r>
+    </w:p>
+    <w:p>
+      <w:pPr>
+        <w:rPr>
+          <w:b/>
+          <w:u w:val="single"/>
+        </w:rPr>
+      </w:pPr>
+      <w:r>
+        <w:rPr>
+          <w:b/>
+          <w:u w:val="single"/>
+        </w:rPr>
+        <w:t>Tok događaja:</w:t>
+      </w:r>
+    </w:p>
+    <w:tbl>
+      <w:tblPr>
+        <w:tblStyle w:val="TableGrid"/>
+        <w:tblW w:w="0" w:type="auto"/>
+        <w:tblLook w:val="04A0" w:firstRow="1" w:lastRow="0" w:firstColumn="1" w:lastColumn="0" w:noHBand="0" w:noVBand="1"/>
+      </w:tblPr>
+      <w:tblGrid>
+        <w:gridCol w:w="3096"/>
+        <w:gridCol w:w="3096"/>
+        <w:gridCol w:w="3096"/>
+      </w:tblGrid>
+      <w:tr>
+        <w:tc>
+          <w:tcPr>
+            <w:tcW w:w="3096" w:type="dxa"/>
+          </w:tcPr>
+          <w:p>
+            <w:pPr>
+              <w:jc w:val="center"/>
+              <w:rPr>
+                <w:b/>
+              </w:rPr>
+            </w:pPr>
+            <w:bookmarkStart w:id="0" w:name="_GoBack" w:colFirst="0" w:colLast="2"/>
+            <w:r>
+              <w:rPr>
+                <w:b/>
+              </w:rPr>
+              <w:t>Administrator</w:t>
+            </w:r>
+          </w:p>
+        </w:tc>
+        <w:tc>
+          <w:tcPr>
+            <w:tcW w:w="3096" w:type="dxa"/>
+          </w:tcPr>
+          <w:p>
+            <w:pPr>
+              <w:jc w:val="center"/>
+              <w:rPr>
+                <w:b/>
+              </w:rPr>
+            </w:pPr>
+            <w:r>
+              <w:rPr>
+                <w:b/>
+              </w:rPr>
+              <w:t>Glasaj.ba</w:t>
+            </w:r>
+          </w:p>
+        </w:tc>
+        <w:tc>
+          <w:tcPr>
+            <w:tcW w:w="3096" w:type="dxa"/>
+          </w:tcPr>
+          <w:p>
+            <w:pPr>
+              <w:jc w:val="center"/>
+              <w:rPr>
+                <w:b/>
+              </w:rPr>
+            </w:pPr>
+            <w:r>
+              <w:rPr>
+                <w:b/>
+              </w:rPr>
+              <w:t>Glasački sistem</w:t>
+            </w:r>
+          </w:p>
+        </w:tc>
+      </w:tr>
       <w:bookmarkEnd w:id="0"/>
-    </w:p>
+      <w:tr>
+        <w:tc>
+          <w:tcPr>
+            <w:tcW w:w="3096" w:type="dxa"/>
+          </w:tcPr>
+          <w:p/>
+        </w:tc>
+        <w:tc>
+          <w:tcPr>
+            <w:tcW w:w="3096" w:type="dxa"/>
+          </w:tcPr>
+          <w:p/>
+        </w:tc>
+        <w:tc>
+          <w:tcPr>
+            <w:tcW w:w="3096" w:type="dxa"/>
+          </w:tcPr>
+          <w:p/>
+        </w:tc>
+      </w:tr>
+      <w:tr>
+        <w:tc>
+          <w:tcPr>
+            <w:tcW w:w="3096" w:type="dxa"/>
+          </w:tcPr>
+          <w:p/>
+        </w:tc>
+        <w:tc>
+          <w:tcPr>
+            <w:tcW w:w="3096" w:type="dxa"/>
+          </w:tcPr>
+          <w:p>
+            <w:pPr>
+              <w:ind w:left="360"/>
+            </w:pPr>
+          </w:p>
+        </w:tc>
+        <w:tc>
+          <w:tcPr>
+            <w:tcW w:w="3096" w:type="dxa"/>
+          </w:tcPr>
+          <w:p/>
+        </w:tc>
+      </w:tr>
+      <w:tr>
+        <w:tc>
+          <w:tcPr>
+            <w:tcW w:w="3096" w:type="dxa"/>
+          </w:tcPr>
+          <w:p/>
+        </w:tc>
+        <w:tc>
+          <w:tcPr>
+            <w:tcW w:w="3096" w:type="dxa"/>
+          </w:tcPr>
+          <w:p/>
+        </w:tc>
+        <w:tc>
+          <w:tcPr>
+            <w:tcW w:w="3096" w:type="dxa"/>
+          </w:tcPr>
+          <w:p/>
+        </w:tc>
+      </w:tr>
+      <w:tr>
+        <w:tc>
+          <w:tcPr>
+            <w:tcW w:w="3096" w:type="dxa"/>
+          </w:tcPr>
+          <w:p/>
+        </w:tc>
+        <w:tc>
+          <w:tcPr>
+            <w:tcW w:w="3096" w:type="dxa"/>
+          </w:tcPr>
+          <w:p/>
+        </w:tc>
+        <w:tc>
+          <w:tcPr>
+            <w:tcW w:w="3096" w:type="dxa"/>
+          </w:tcPr>
+          <w:p/>
+        </w:tc>
+      </w:tr>
+      <w:tr>
+        <w:tc>
+          <w:tcPr>
+            <w:tcW w:w="3096" w:type="dxa"/>
+          </w:tcPr>
+          <w:p/>
+        </w:tc>
+        <w:tc>
+          <w:tcPr>
+            <w:tcW w:w="3096" w:type="dxa"/>
+          </w:tcPr>
+          <w:p/>
+        </w:tc>
+        <w:tc>
+          <w:tcPr>
+            <w:tcW w:w="3096" w:type="dxa"/>
+          </w:tcPr>
+          <w:p/>
+        </w:tc>
+      </w:tr>
+      <w:tr>
+        <w:tc>
+          <w:tcPr>
+            <w:tcW w:w="3096" w:type="dxa"/>
+          </w:tcPr>
+          <w:p/>
+        </w:tc>
+        <w:tc>
+          <w:tcPr>
+            <w:tcW w:w="3096" w:type="dxa"/>
+          </w:tcPr>
+          <w:p/>
+        </w:tc>
+        <w:tc>
+          <w:tcPr>
+            <w:tcW w:w="3096" w:type="dxa"/>
+          </w:tcPr>
+          <w:p/>
+        </w:tc>
+      </w:tr>
+    </w:tbl>
+    <w:p/>
+    <w:p/>
     <w:sectPr>
       <w:pgSz w:w="11906" w:h="16838"/>
       <w:pgMar w:top="1417" w:right="1417" w:bottom="1417" w:left="1417" w:header="708" w:footer="708" w:gutter="0"/>
@@ -1067,6 +4113,95 @@
     </w:lvl>
   </w:abstractNum>
   <w:abstractNum w:abstractNumId="1">
+    <w:nsid w:val="0300444F"/>
+    <w:multiLevelType w:val="hybridMultilevel"/>
+    <w:tmpl w:val="62D85312"/>
+    <w:lvl w:ilvl="0" w:tplc="141A000F">
+      <w:start w:val="1"/>
+      <w:numFmt w:val="decimal"/>
+      <w:lvlText w:val="%1."/>
+      <w:lvlJc w:val="left"/>
+      <w:pPr>
+        <w:ind w:left="720" w:hanging="360"/>
+      </w:pPr>
+      <w:rPr>
+        <w:rFonts w:hint="default"/>
+      </w:rPr>
+    </w:lvl>
+    <w:lvl w:ilvl="1" w:tplc="141A0019" w:tentative="1">
+      <w:start w:val="1"/>
+      <w:numFmt w:val="lowerLetter"/>
+      <w:lvlText w:val="%2."/>
+      <w:lvlJc w:val="left"/>
+      <w:pPr>
+        <w:ind w:left="1440" w:hanging="360"/>
+      </w:pPr>
+    </w:lvl>
+    <w:lvl w:ilvl="2" w:tplc="141A001B" w:tentative="1">
+      <w:start w:val="1"/>
+      <w:numFmt w:val="lowerRoman"/>
+      <w:lvlText w:val="%3."/>
+      <w:lvlJc w:val="right"/>
+      <w:pPr>
+        <w:ind w:left="2160" w:hanging="180"/>
+      </w:pPr>
+    </w:lvl>
+    <w:lvl w:ilvl="3" w:tplc="141A000F" w:tentative="1">
+      <w:start w:val="1"/>
+      <w:numFmt w:val="decimal"/>
+      <w:lvlText w:val="%4."/>
+      <w:lvlJc w:val="left"/>
+      <w:pPr>
+        <w:ind w:left="2880" w:hanging="360"/>
+      </w:pPr>
+    </w:lvl>
+    <w:lvl w:ilvl="4" w:tplc="141A0019" w:tentative="1">
+      <w:start w:val="1"/>
+      <w:numFmt w:val="lowerLetter"/>
+      <w:lvlText w:val="%5."/>
+      <w:lvlJc w:val="left"/>
+      <w:pPr>
+        <w:ind w:left="3600" w:hanging="360"/>
+      </w:pPr>
+    </w:lvl>
+    <w:lvl w:ilvl="5" w:tplc="141A001B" w:tentative="1">
+      <w:start w:val="1"/>
+      <w:numFmt w:val="lowerRoman"/>
+      <w:lvlText w:val="%6."/>
+      <w:lvlJc w:val="right"/>
+      <w:pPr>
+        <w:ind w:left="4320" w:hanging="180"/>
+      </w:pPr>
+    </w:lvl>
+    <w:lvl w:ilvl="6" w:tplc="141A000F" w:tentative="1">
+      <w:start w:val="1"/>
+      <w:numFmt w:val="decimal"/>
+      <w:lvlText w:val="%7."/>
+      <w:lvlJc w:val="left"/>
+      <w:pPr>
+        <w:ind w:left="5040" w:hanging="360"/>
+      </w:pPr>
+    </w:lvl>
+    <w:lvl w:ilvl="7" w:tplc="141A0019" w:tentative="1">
+      <w:start w:val="1"/>
+      <w:numFmt w:val="lowerLetter"/>
+      <w:lvlText w:val="%8."/>
+      <w:lvlJc w:val="left"/>
+      <w:pPr>
+        <w:ind w:left="5760" w:hanging="360"/>
+      </w:pPr>
+    </w:lvl>
+    <w:lvl w:ilvl="8" w:tplc="141A001B" w:tentative="1">
+      <w:start w:val="1"/>
+      <w:numFmt w:val="lowerRoman"/>
+      <w:lvlText w:val="%9."/>
+      <w:lvlJc w:val="right"/>
+      <w:pPr>
+        <w:ind w:left="6480" w:hanging="180"/>
+      </w:pPr>
+    </w:lvl>
+  </w:abstractNum>
+  <w:abstractNum w:abstractNumId="2">
     <w:nsid w:val="042F29A1"/>
     <w:multiLevelType w:val="hybridMultilevel"/>
     <w:tmpl w:val="CECC09C8"/>
@@ -1155,7 +4290,96 @@
       </w:pPr>
     </w:lvl>
   </w:abstractNum>
-  <w:abstractNum w:abstractNumId="2">
+  <w:abstractNum w:abstractNumId="3">
+    <w:nsid w:val="059D7986"/>
+    <w:multiLevelType w:val="hybridMultilevel"/>
+    <w:tmpl w:val="37427034"/>
+    <w:lvl w:ilvl="0" w:tplc="141A000F">
+      <w:start w:val="1"/>
+      <w:numFmt w:val="decimal"/>
+      <w:lvlText w:val="%1."/>
+      <w:lvlJc w:val="left"/>
+      <w:pPr>
+        <w:ind w:left="720" w:hanging="360"/>
+      </w:pPr>
+      <w:rPr>
+        <w:rFonts w:hint="default"/>
+      </w:rPr>
+    </w:lvl>
+    <w:lvl w:ilvl="1" w:tplc="141A0019" w:tentative="1">
+      <w:start w:val="1"/>
+      <w:numFmt w:val="lowerLetter"/>
+      <w:lvlText w:val="%2."/>
+      <w:lvlJc w:val="left"/>
+      <w:pPr>
+        <w:ind w:left="1440" w:hanging="360"/>
+      </w:pPr>
+    </w:lvl>
+    <w:lvl w:ilvl="2" w:tplc="141A001B" w:tentative="1">
+      <w:start w:val="1"/>
+      <w:numFmt w:val="lowerRoman"/>
+      <w:lvlText w:val="%3."/>
+      <w:lvlJc w:val="right"/>
+      <w:pPr>
+        <w:ind w:left="2160" w:hanging="180"/>
+      </w:pPr>
+    </w:lvl>
+    <w:lvl w:ilvl="3" w:tplc="141A000F" w:tentative="1">
+      <w:start w:val="1"/>
+      <w:numFmt w:val="decimal"/>
+      <w:lvlText w:val="%4."/>
+      <w:lvlJc w:val="left"/>
+      <w:pPr>
+        <w:ind w:left="2880" w:hanging="360"/>
+      </w:pPr>
+    </w:lvl>
+    <w:lvl w:ilvl="4" w:tplc="141A0019" w:tentative="1">
+      <w:start w:val="1"/>
+      <w:numFmt w:val="lowerLetter"/>
+      <w:lvlText w:val="%5."/>
+      <w:lvlJc w:val="left"/>
+      <w:pPr>
+        <w:ind w:left="3600" w:hanging="360"/>
+      </w:pPr>
+    </w:lvl>
+    <w:lvl w:ilvl="5" w:tplc="141A001B" w:tentative="1">
+      <w:start w:val="1"/>
+      <w:numFmt w:val="lowerRoman"/>
+      <w:lvlText w:val="%6."/>
+      <w:lvlJc w:val="right"/>
+      <w:pPr>
+        <w:ind w:left="4320" w:hanging="180"/>
+      </w:pPr>
+    </w:lvl>
+    <w:lvl w:ilvl="6" w:tplc="141A000F" w:tentative="1">
+      <w:start w:val="1"/>
+      <w:numFmt w:val="decimal"/>
+      <w:lvlText w:val="%7."/>
+      <w:lvlJc w:val="left"/>
+      <w:pPr>
+        <w:ind w:left="5040" w:hanging="360"/>
+      </w:pPr>
+    </w:lvl>
+    <w:lvl w:ilvl="7" w:tplc="141A0019" w:tentative="1">
+      <w:start w:val="1"/>
+      <w:numFmt w:val="lowerLetter"/>
+      <w:lvlText w:val="%8."/>
+      <w:lvlJc w:val="left"/>
+      <w:pPr>
+        <w:ind w:left="5760" w:hanging="360"/>
+      </w:pPr>
+    </w:lvl>
+    <w:lvl w:ilvl="8" w:tplc="141A001B" w:tentative="1">
+      <w:start w:val="1"/>
+      <w:numFmt w:val="lowerRoman"/>
+      <w:lvlText w:val="%9."/>
+      <w:lvlJc w:val="right"/>
+      <w:pPr>
+        <w:ind w:left="6480" w:hanging="180"/>
+      </w:pPr>
+    </w:lvl>
+  </w:abstractNum>
+  <w:abstractNum w:abstractNumId="4">
     <w:nsid w:val="076430B9"/>
     <w:multiLevelType w:val="hybridMultilevel"/>
     <w:tmpl w:val="333E4204"/>
@@ -1244,7 +4468,96 @@
       </w:pPr>
     </w:lvl>
   </w:abstractNum>
-  <w:abstractNum w:abstractNumId="3">
+  <w:abstractNum w:abstractNumId="5">
+    <w:nsid w:val="084459AC"/>
+    <w:multiLevelType w:val="hybridMultilevel"/>
+    <w:tmpl w:val="4538CE6E"/>
+    <w:lvl w:ilvl="0" w:tplc="30688874">
+      <w:start w:val="1"/>
+      <w:numFmt w:val="decimal"/>
+      <w:lvlText w:val="%1."/>
+      <w:lvlJc w:val="left"/>
+      <w:pPr>
+        <w:ind w:left="1080" w:hanging="360"/>
+      </w:pPr>
+      <w:rPr>
+        <w:rFonts w:hint="default"/>
+      </w:rPr>
+    </w:lvl>
+    <w:lvl w:ilvl="1" w:tplc="141A0019" w:tentative="1">
+      <w:start w:val="1"/>
+      <w:numFmt w:val="lowerLetter"/>
+      <w:lvlText w:val="%2."/>
+      <w:lvlJc w:val="left"/>
+      <w:pPr>
+        <w:ind w:left="1800" w:hanging="360"/>
+      </w:pPr>
+    </w:lvl>
+    <w:lvl w:ilvl="2" w:tplc="141A001B" w:tentative="1">
+      <w:start w:val="1"/>
+      <w:numFmt w:val="lowerRoman"/>
+      <w:lvlText w:val="%3."/>
+      <w:lvlJc w:val="right"/>
+      <w:pPr>
+        <w:ind w:left="2520" w:hanging="180"/>
+      </w:pPr>
+    </w:lvl>
+    <w:lvl w:ilvl="3" w:tplc="141A000F" w:tentative="1">
+      <w:start w:val="1"/>
+      <w:numFmt w:val="decimal"/>
+      <w:lvlText w:val="%4."/>
+      <w:lvlJc w:val="left"/>
+      <w:pPr>
+        <w:ind w:left="3240" w:hanging="360"/>
+      </w:pPr>
+    </w:lvl>
+    <w:lvl w:ilvl="4" w:tplc="141A0019" w:tentative="1">
+      <w:start w:val="1"/>
+      <w:numFmt w:val="lowerLetter"/>
+      <w:lvlText w:val="%5."/>
+      <w:lvlJc w:val="left"/>
+      <w:pPr>
+        <w:ind w:left="3960" w:hanging="360"/>
+      </w:pPr>
+    </w:lvl>
+    <w:lvl w:ilvl="5" w:tplc="141A001B" w:tentative="1">
+      <w:start w:val="1"/>
+      <w:numFmt w:val="lowerRoman"/>
+      <w:lvlText w:val="%6."/>
+      <w:lvlJc w:val="right"/>
+      <w:pPr>
+        <w:ind w:left="4680" w:hanging="180"/>
+      </w:pPr>
+    </w:lvl>
+    <w:lvl w:ilvl="6" w:tplc="141A000F" w:tentative="1">
+      <w:start w:val="1"/>
+      <w:numFmt w:val="decimal"/>
+      <w:lvlText w:val="%7."/>
+      <w:lvlJc w:val="left"/>
+      <w:pPr>
+        <w:ind w:left="5400" w:hanging="360"/>
+      </w:pPr>
+    </w:lvl>
+    <w:lvl w:ilvl="7" w:tplc="141A0019" w:tentative="1">
+      <w:start w:val="1"/>
+      <w:numFmt w:val="lowerLetter"/>
+      <w:lvlText w:val="%8."/>
+      <w:lvlJc w:val="left"/>
+      <w:pPr>
+        <w:ind w:left="6120" w:hanging="360"/>
+      </w:pPr>
+    </w:lvl>
+    <w:lvl w:ilvl="8" w:tplc="141A001B" w:tentative="1">
+      <w:start w:val="1"/>
+      <w:numFmt w:val="lowerRoman"/>
+      <w:lvlText w:val="%9."/>
+      <w:lvlJc w:val="right"/>
+      <w:pPr>
+        <w:ind w:left="6840" w:hanging="180"/>
+      </w:pPr>
+    </w:lvl>
+  </w:abstractNum>
+  <w:abstractNum w:abstractNumId="6">
     <w:nsid w:val="090358E9"/>
     <w:multiLevelType w:val="hybridMultilevel"/>
     <w:tmpl w:val="C41C169A"/>
@@ -1333,7 +4646,7 @@
       </w:pPr>
     </w:lvl>
   </w:abstractNum>
-  <w:abstractNum w:abstractNumId="4">
+  <w:abstractNum w:abstractNumId="7">
     <w:nsid w:val="2BE81C60"/>
     <w:multiLevelType w:val="hybridMultilevel"/>
     <w:tmpl w:val="C41C169A"/>
@@ -1422,7 +4735,185 @@
       </w:pPr>
     </w:lvl>
   </w:abstractNum>
-  <w:abstractNum w:abstractNumId="5">
+  <w:abstractNum w:abstractNumId="8">
+    <w:nsid w:val="3307443C"/>
+    <w:multiLevelType w:val="hybridMultilevel"/>
+    <w:tmpl w:val="AF70E8C8"/>
+    <w:lvl w:ilvl="0" w:tplc="141A000F">
+      <w:start w:val="1"/>
+      <w:numFmt w:val="decimal"/>
+      <w:lvlText w:val="%1."/>
+      <w:lvlJc w:val="left"/>
+      <w:pPr>
+        <w:ind w:left="720" w:hanging="360"/>
+      </w:pPr>
+      <w:rPr>
+        <w:rFonts w:hint="default"/>
+      </w:rPr>
+    </w:lvl>
+    <w:lvl w:ilvl="1" w:tplc="141A0019" w:tentative="1">
+      <w:start w:val="1"/>
+      <w:numFmt w:val="lowerLetter"/>
+      <w:lvlText w:val="%2."/>
+      <w:lvlJc w:val="left"/>
+      <w:pPr>
+        <w:ind w:left="1440" w:hanging="360"/>
+      </w:pPr>
+    </w:lvl>
+    <w:lvl w:ilvl="2" w:tplc="141A001B" w:tentative="1">
+      <w:start w:val="1"/>
+      <w:numFmt w:val="lowerRoman"/>
+      <w:lvlText w:val="%3."/>
+      <w:lvlJc w:val="right"/>
+      <w:pPr>
+        <w:ind w:left="2160" w:hanging="180"/>
+      </w:pPr>
+    </w:lvl>
+    <w:lvl w:ilvl="3" w:tplc="141A000F" w:tentative="1">
+      <w:start w:val="1"/>
+      <w:numFmt w:val="decimal"/>
+      <w:lvlText w:val="%4."/>
+      <w:lvlJc w:val="left"/>
+      <w:pPr>
+        <w:ind w:left="2880" w:hanging="360"/>
+      </w:pPr>
+    </w:lvl>
+    <w:lvl w:ilvl="4" w:tplc="141A0019" w:tentative="1">
+      <w:start w:val="1"/>
+      <w:numFmt w:val="lowerLetter"/>
+      <w:lvlText w:val="%5."/>
+      <w:lvlJc w:val="left"/>
+      <w:pPr>
+        <w:ind w:left="3600" w:hanging="360"/>
+      </w:pPr>
+    </w:lvl>
+    <w:lvl w:ilvl="5" w:tplc="141A001B" w:tentative="1">
+      <w:start w:val="1"/>
+      <w:numFmt w:val="lowerRoman"/>
+      <w:lvlText w:val="%6."/>
+      <w:lvlJc w:val="right"/>
+      <w:pPr>
+        <w:ind w:left="4320" w:hanging="180"/>
+      </w:pPr>
+    </w:lvl>
+    <w:lvl w:ilvl="6" w:tplc="141A000F" w:tentative="1">
+      <w:start w:val="1"/>
+      <w:numFmt w:val="decimal"/>
+      <w:lvlText w:val="%7."/>
+      <w:lvlJc w:val="left"/>
+      <w:pPr>
+        <w:ind w:left="5040" w:hanging="360"/>
+      </w:pPr>
+    </w:lvl>
+    <w:lvl w:ilvl="7" w:tplc="141A0019" w:tentative="1">
+      <w:start w:val="1"/>
+      <w:numFmt w:val="lowerLetter"/>
+      <w:lvlText w:val="%8."/>
+      <w:lvlJc w:val="left"/>
+      <w:pPr>
+        <w:ind w:left="5760" w:hanging="360"/>
+      </w:pPr>
+    </w:lvl>
+    <w:lvl w:ilvl="8" w:tplc="141A001B" w:tentative="1">
+      <w:start w:val="1"/>
+      <w:numFmt w:val="lowerRoman"/>
+      <w:lvlText w:val="%9."/>
+      <w:lvlJc w:val="right"/>
+      <w:pPr>
+        <w:ind w:left="6480" w:hanging="180"/>
+      </w:pPr>
+    </w:lvl>
+  </w:abstractNum>
+  <w:abstractNum w:abstractNumId="9">
+    <w:nsid w:val="381E1750"/>
+    <w:multiLevelType w:val="hybridMultilevel"/>
+    <w:tmpl w:val="7F6E2178"/>
+    <w:lvl w:ilvl="0" w:tplc="141A000F">
+      <w:start w:val="1"/>
+      <w:numFmt w:val="decimal"/>
+      <w:lvlText w:val="%1."/>
+      <w:lvlJc w:val="left"/>
+      <w:pPr>
+        <w:ind w:left="720" w:hanging="360"/>
+      </w:pPr>
+      <w:rPr>
+        <w:rFonts w:hint="default"/>
+      </w:rPr>
+    </w:lvl>
+    <w:lvl w:ilvl="1" w:tplc="141A0019" w:tentative="1">
+      <w:start w:val="1"/>
+      <w:numFmt w:val="lowerLetter"/>
+      <w:lvlText w:val="%2."/>
+      <w:lvlJc w:val="left"/>
+      <w:pPr>
+        <w:ind w:left="1440" w:hanging="360"/>
+      </w:pPr>
+    </w:lvl>
+    <w:lvl w:ilvl="2" w:tplc="141A001B" w:tentative="1">
+      <w:start w:val="1"/>
+      <w:numFmt w:val="lowerRoman"/>
+      <w:lvlText w:val="%3."/>
+      <w:lvlJc w:val="right"/>
+      <w:pPr>
+        <w:ind w:left="2160" w:hanging="180"/>
+      </w:pPr>
+    </w:lvl>
+    <w:lvl w:ilvl="3" w:tplc="141A000F" w:tentative="1">
+      <w:start w:val="1"/>
+      <w:numFmt w:val="decimal"/>
+      <w:lvlText w:val="%4."/>
+      <w:lvlJc w:val="left"/>
+      <w:pPr>
+        <w:ind w:left="2880" w:hanging="360"/>
+      </w:pPr>
+    </w:lvl>
+    <w:lvl w:ilvl="4" w:tplc="141A0019" w:tentative="1">
+      <w:start w:val="1"/>
+      <w:numFmt w:val="lowerLetter"/>
+      <w:lvlText w:val="%5."/>
+      <w:lvlJc w:val="left"/>
+      <w:pPr>
+        <w:ind w:left="3600" w:hanging="360"/>
+      </w:pPr>
+    </w:lvl>
+    <w:lvl w:ilvl="5" w:tplc="141A001B" w:tentative="1">
+      <w:start w:val="1"/>
+      <w:numFmt w:val="lowerRoman"/>
+      <w:lvlText w:val="%6."/>
+      <w:lvlJc w:val="right"/>
+      <w:pPr>
+        <w:ind w:left="4320" w:hanging="180"/>
+      </w:pPr>
+    </w:lvl>
+    <w:lvl w:ilvl="6" w:tplc="141A000F" w:tentative="1">
+      <w:start w:val="1"/>
+      <w:numFmt w:val="decimal"/>
+      <w:lvlText w:val="%7."/>
+      <w:lvlJc w:val="left"/>
+      <w:pPr>
+        <w:ind w:left="5040" w:hanging="360"/>
+      </w:pPr>
+    </w:lvl>
+    <w:lvl w:ilvl="7" w:tplc="141A0019" w:tentative="1">
+      <w:start w:val="1"/>
+      <w:numFmt w:val="lowerLetter"/>
+      <w:lvlText w:val="%8."/>
+      <w:lvlJc w:val="left"/>
+      <w:pPr>
+        <w:ind w:left="5760" w:hanging="360"/>
+      </w:pPr>
+    </w:lvl>
+    <w:lvl w:ilvl="8" w:tplc="141A001B" w:tentative="1">
+      <w:start w:val="1"/>
+      <w:numFmt w:val="lowerRoman"/>
+      <w:lvlText w:val="%9."/>
+      <w:lvlJc w:val="right"/>
+      <w:pPr>
+        <w:ind w:left="6480" w:hanging="180"/>
+      </w:pPr>
+    </w:lvl>
+  </w:abstractNum>
+  <w:abstractNum w:abstractNumId="10">
     <w:nsid w:val="434E594E"/>
     <w:multiLevelType w:val="hybridMultilevel"/>
     <w:tmpl w:val="C5C6C12A"/>
@@ -1511,7 +5002,7 @@
       </w:pPr>
     </w:lvl>
   </w:abstractNum>
-  <w:abstractNum w:abstractNumId="6">
+  <w:abstractNum w:abstractNumId="11">
     <w:nsid w:val="540C2551"/>
     <w:multiLevelType w:val="hybridMultilevel"/>
     <w:tmpl w:val="C5C6C12A"/>
@@ -1600,7 +5091,7 @@
       </w:pPr>
     </w:lvl>
   </w:abstractNum>
-  <w:abstractNum w:abstractNumId="7">
+  <w:abstractNum w:abstractNumId="12">
     <w:nsid w:val="5A7C00CD"/>
     <w:multiLevelType w:val="hybridMultilevel"/>
     <w:tmpl w:val="CECC09C8"/>
@@ -1689,29 +5180,412 @@
       </w:pPr>
     </w:lvl>
   </w:abstractNum>
+  <w:abstractNum w:abstractNumId="13">
+    <w:nsid w:val="60153FEC"/>
+    <w:multiLevelType w:val="hybridMultilevel"/>
+    <w:tmpl w:val="F904B0A4"/>
+    <w:lvl w:ilvl="0" w:tplc="141A000F">
+      <w:start w:val="1"/>
+      <w:numFmt w:val="decimal"/>
+      <w:lvlText w:val="%1."/>
+      <w:lvlJc w:val="left"/>
+      <w:pPr>
+        <w:ind w:left="720" w:hanging="360"/>
+      </w:pPr>
+      <w:rPr>
+        <w:rFonts w:hint="default"/>
+      </w:rPr>
+    </w:lvl>
+    <w:lvl w:ilvl="1" w:tplc="141A0019" w:tentative="1">
+      <w:start w:val="1"/>
+      <w:numFmt w:val="lowerLetter"/>
+      <w:lvlText w:val="%2."/>
+      <w:lvlJc w:val="left"/>
+      <w:pPr>
+        <w:ind w:left="1440" w:hanging="360"/>
+      </w:pPr>
+    </w:lvl>
+    <w:lvl w:ilvl="2" w:tplc="141A001B" w:tentative="1">
+      <w:start w:val="1"/>
+      <w:numFmt w:val="lowerRoman"/>
+      <w:lvlText w:val="%3."/>
+      <w:lvlJc w:val="right"/>
+      <w:pPr>
+        <w:ind w:left="2160" w:hanging="180"/>
+      </w:pPr>
+    </w:lvl>
+    <w:lvl w:ilvl="3" w:tplc="141A000F" w:tentative="1">
+      <w:start w:val="1"/>
+      <w:numFmt w:val="decimal"/>
+      <w:lvlText w:val="%4."/>
+      <w:lvlJc w:val="left"/>
+      <w:pPr>
+        <w:ind w:left="2880" w:hanging="360"/>
+      </w:pPr>
+    </w:lvl>
+    <w:lvl w:ilvl="4" w:tplc="141A0019" w:tentative="1">
+      <w:start w:val="1"/>
+      <w:numFmt w:val="lowerLetter"/>
+      <w:lvlText w:val="%5."/>
+      <w:lvlJc w:val="left"/>
+      <w:pPr>
+        <w:ind w:left="3600" w:hanging="360"/>
+      </w:pPr>
+    </w:lvl>
+    <w:lvl w:ilvl="5" w:tplc="141A001B" w:tentative="1">
+      <w:start w:val="1"/>
+      <w:numFmt w:val="lowerRoman"/>
+      <w:lvlText w:val="%6."/>
+      <w:lvlJc w:val="right"/>
+      <w:pPr>
+        <w:ind w:left="4320" w:hanging="180"/>
+      </w:pPr>
+    </w:lvl>
+    <w:lvl w:ilvl="6" w:tplc="141A000F" w:tentative="1">
+      <w:start w:val="1"/>
+      <w:numFmt w:val="decimal"/>
+      <w:lvlText w:val="%7."/>
+      <w:lvlJc w:val="left"/>
+      <w:pPr>
+        <w:ind w:left="5040" w:hanging="360"/>
+      </w:pPr>
+    </w:lvl>
+    <w:lvl w:ilvl="7" w:tplc="141A0019" w:tentative="1">
+      <w:start w:val="1"/>
+      <w:numFmt w:val="lowerLetter"/>
+      <w:lvlText w:val="%8."/>
+      <w:lvlJc w:val="left"/>
+      <w:pPr>
+        <w:ind w:left="5760" w:hanging="360"/>
+      </w:pPr>
+    </w:lvl>
+    <w:lvl w:ilvl="8" w:tplc="141A001B" w:tentative="1">
+      <w:start w:val="1"/>
+      <w:numFmt w:val="lowerRoman"/>
+      <w:lvlText w:val="%9."/>
+      <w:lvlJc w:val="right"/>
+      <w:pPr>
+        <w:ind w:left="6480" w:hanging="180"/>
+      </w:pPr>
+    </w:lvl>
+  </w:abstractNum>
+  <w:abstractNum w:abstractNumId="14">
+    <w:nsid w:val="60DB756C"/>
+    <w:multiLevelType w:val="hybridMultilevel"/>
+    <w:tmpl w:val="4524EE74"/>
+    <w:lvl w:ilvl="0" w:tplc="141A000F">
+      <w:start w:val="1"/>
+      <w:numFmt w:val="decimal"/>
+      <w:lvlText w:val="%1."/>
+      <w:lvlJc w:val="left"/>
+      <w:pPr>
+        <w:ind w:left="720" w:hanging="360"/>
+      </w:pPr>
+      <w:rPr>
+        <w:rFonts w:hint="default"/>
+      </w:rPr>
+    </w:lvl>
+    <w:lvl w:ilvl="1" w:tplc="141A0019" w:tentative="1">
+      <w:start w:val="1"/>
+      <w:numFmt w:val="lowerLetter"/>
+      <w:lvlText w:val="%2."/>
+      <w:lvlJc w:val="left"/>
+      <w:pPr>
+        <w:ind w:left="1440" w:hanging="360"/>
+      </w:pPr>
+    </w:lvl>
+    <w:lvl w:ilvl="2" w:tplc="141A001B" w:tentative="1">
+      <w:start w:val="1"/>
+      <w:numFmt w:val="lowerRoman"/>
+      <w:lvlText w:val="%3."/>
+      <w:lvlJc w:val="right"/>
+      <w:pPr>
+        <w:ind w:left="2160" w:hanging="180"/>
+      </w:pPr>
+    </w:lvl>
+    <w:lvl w:ilvl="3" w:tplc="141A000F" w:tentative="1">
+      <w:start w:val="1"/>
+      <w:numFmt w:val="decimal"/>
+      <w:lvlText w:val="%4."/>
+      <w:lvlJc w:val="left"/>
+      <w:pPr>
+        <w:ind w:left="2880" w:hanging="360"/>
+      </w:pPr>
+    </w:lvl>
+    <w:lvl w:ilvl="4" w:tplc="141A0019" w:tentative="1">
+      <w:start w:val="1"/>
+      <w:numFmt w:val="lowerLetter"/>
+      <w:lvlText w:val="%5."/>
+      <w:lvlJc w:val="left"/>
+      <w:pPr>
+        <w:ind w:left="3600" w:hanging="360"/>
+      </w:pPr>
+    </w:lvl>
+    <w:lvl w:ilvl="5" w:tplc="141A001B" w:tentative="1">
+      <w:start w:val="1"/>
+      <w:numFmt w:val="lowerRoman"/>
+      <w:lvlText w:val="%6."/>
+      <w:lvlJc w:val="right"/>
+      <w:pPr>
+        <w:ind w:left="4320" w:hanging="180"/>
+      </w:pPr>
+    </w:lvl>
+    <w:lvl w:ilvl="6" w:tplc="141A000F" w:tentative="1">
+      <w:start w:val="1"/>
+      <w:numFmt w:val="decimal"/>
+      <w:lvlText w:val="%7."/>
+      <w:lvlJc w:val="left"/>
+      <w:pPr>
+        <w:ind w:left="5040" w:hanging="360"/>
+      </w:pPr>
+    </w:lvl>
+    <w:lvl w:ilvl="7" w:tplc="141A0019" w:tentative="1">
+      <w:start w:val="1"/>
+      <w:numFmt w:val="lowerLetter"/>
+      <w:lvlText w:val="%8."/>
+      <w:lvlJc w:val="left"/>
+      <w:pPr>
+        <w:ind w:left="5760" w:hanging="360"/>
+      </w:pPr>
+    </w:lvl>
+    <w:lvl w:ilvl="8" w:tplc="141A001B" w:tentative="1">
+      <w:start w:val="1"/>
+      <w:numFmt w:val="lowerRoman"/>
+      <w:lvlText w:val="%9."/>
+      <w:lvlJc w:val="right"/>
+      <w:pPr>
+        <w:ind w:left="6480" w:hanging="180"/>
+      </w:pPr>
+    </w:lvl>
+  </w:abstractNum>
+  <w:abstractNum w:abstractNumId="15">
+    <w:nsid w:val="70246080"/>
+    <w:multiLevelType w:val="hybridMultilevel"/>
+    <w:tmpl w:val="4524EE74"/>
+    <w:lvl w:ilvl="0" w:tplc="141A000F">
+      <w:start w:val="1"/>
+      <w:numFmt w:val="decimal"/>
+      <w:lvlText w:val="%1."/>
+      <w:lvlJc w:val="left"/>
+      <w:pPr>
+        <w:ind w:left="720" w:hanging="360"/>
+      </w:pPr>
+      <w:rPr>
+        <w:rFonts w:hint="default"/>
+      </w:rPr>
+    </w:lvl>
+    <w:lvl w:ilvl="1" w:tplc="141A0019" w:tentative="1">
+      <w:start w:val="1"/>
+      <w:numFmt w:val="lowerLetter"/>
+      <w:lvlText w:val="%2."/>
+      <w:lvlJc w:val="left"/>
+      <w:pPr>
+        <w:ind w:left="1440" w:hanging="360"/>
+      </w:pPr>
+    </w:lvl>
+    <w:lvl w:ilvl="2" w:tplc="141A001B" w:tentative="1">
+      <w:start w:val="1"/>
+      <w:numFmt w:val="lowerRoman"/>
+      <w:lvlText w:val="%3."/>
+      <w:lvlJc w:val="right"/>
+      <w:pPr>
+        <w:ind w:left="2160" w:hanging="180"/>
+      </w:pPr>
+    </w:lvl>
+    <w:lvl w:ilvl="3" w:tplc="141A000F" w:tentative="1">
+      <w:start w:val="1"/>
+      <w:numFmt w:val="decimal"/>
+      <w:lvlText w:val="%4."/>
+      <w:lvlJc w:val="left"/>
+      <w:pPr>
+        <w:ind w:left="2880" w:hanging="360"/>
+      </w:pPr>
+    </w:lvl>
+    <w:lvl w:ilvl="4" w:tplc="141A0019" w:tentative="1">
+      <w:start w:val="1"/>
+      <w:numFmt w:val="lowerLetter"/>
+      <w:lvlText w:val="%5."/>
+      <w:lvlJc w:val="left"/>
+      <w:pPr>
+        <w:ind w:left="3600" w:hanging="360"/>
+      </w:pPr>
+    </w:lvl>
+    <w:lvl w:ilvl="5" w:tplc="141A001B" w:tentative="1">
+      <w:start w:val="1"/>
+      <w:numFmt w:val="lowerRoman"/>
+      <w:lvlText w:val="%6."/>
+      <w:lvlJc w:val="right"/>
+      <w:pPr>
+        <w:ind w:left="4320" w:hanging="180"/>
+      </w:pPr>
+    </w:lvl>
+    <w:lvl w:ilvl="6" w:tplc="141A000F" w:tentative="1">
+      <w:start w:val="1"/>
+      <w:numFmt w:val="decimal"/>
+      <w:lvlText w:val="%7."/>
+      <w:lvlJc w:val="left"/>
+      <w:pPr>
+        <w:ind w:left="5040" w:hanging="360"/>
+      </w:pPr>
+    </w:lvl>
+    <w:lvl w:ilvl="7" w:tplc="141A0019" w:tentative="1">
+      <w:start w:val="1"/>
+      <w:numFmt w:val="lowerLetter"/>
+      <w:lvlText w:val="%8."/>
+      <w:lvlJc w:val="left"/>
+      <w:pPr>
+        <w:ind w:left="5760" w:hanging="360"/>
+      </w:pPr>
+    </w:lvl>
+    <w:lvl w:ilvl="8" w:tplc="141A001B" w:tentative="1">
+      <w:start w:val="1"/>
+      <w:numFmt w:val="lowerRoman"/>
+      <w:lvlText w:val="%9."/>
+      <w:lvlJc w:val="right"/>
+      <w:pPr>
+        <w:ind w:left="6480" w:hanging="180"/>
+      </w:pPr>
+    </w:lvl>
+  </w:abstractNum>
+  <w:abstractNum w:abstractNumId="16">
+    <w:nsid w:val="7FC036F6"/>
+    <w:multiLevelType w:val="hybridMultilevel"/>
+    <w:tmpl w:val="ADE003EE"/>
+    <w:lvl w:ilvl="0" w:tplc="141A000F">
+      <w:start w:val="1"/>
+      <w:numFmt w:val="decimal"/>
+      <w:lvlText w:val="%1."/>
+      <w:lvlJc w:val="left"/>
+      <w:pPr>
+        <w:ind w:left="720" w:hanging="360"/>
+      </w:pPr>
+      <w:rPr>
+        <w:rFonts w:hint="default"/>
+      </w:rPr>
+    </w:lvl>
+    <w:lvl w:ilvl="1" w:tplc="141A0019" w:tentative="1">
+      <w:start w:val="1"/>
+      <w:numFmt w:val="lowerLetter"/>
+      <w:lvlText w:val="%2."/>
+      <w:lvlJc w:val="left"/>
+      <w:pPr>
+        <w:ind w:left="1440" w:hanging="360"/>
+      </w:pPr>
+    </w:lvl>
+    <w:lvl w:ilvl="2" w:tplc="141A001B" w:tentative="1">
+      <w:start w:val="1"/>
+      <w:numFmt w:val="lowerRoman"/>
+      <w:lvlText w:val="%3."/>
+      <w:lvlJc w:val="right"/>
+      <w:pPr>
+        <w:ind w:left="2160" w:hanging="180"/>
+      </w:pPr>
+    </w:lvl>
+    <w:lvl w:ilvl="3" w:tplc="141A000F" w:tentative="1">
+      <w:start w:val="1"/>
+      <w:numFmt w:val="decimal"/>
+      <w:lvlText w:val="%4."/>
+      <w:lvlJc w:val="left"/>
+      <w:pPr>
+        <w:ind w:left="2880" w:hanging="360"/>
+      </w:pPr>
+    </w:lvl>
+    <w:lvl w:ilvl="4" w:tplc="141A0019" w:tentative="1">
+      <w:start w:val="1"/>
+      <w:numFmt w:val="lowerLetter"/>
+      <w:lvlText w:val="%5."/>
+      <w:lvlJc w:val="left"/>
+      <w:pPr>
+        <w:ind w:left="3600" w:hanging="360"/>
+      </w:pPr>
+    </w:lvl>
+    <w:lvl w:ilvl="5" w:tplc="141A001B" w:tentative="1">
+      <w:start w:val="1"/>
+      <w:numFmt w:val="lowerRoman"/>
+      <w:lvlText w:val="%6."/>
+      <w:lvlJc w:val="right"/>
+      <w:pPr>
+        <w:ind w:left="4320" w:hanging="180"/>
+      </w:pPr>
+    </w:lvl>
+    <w:lvl w:ilvl="6" w:tplc="141A000F" w:tentative="1">
+      <w:start w:val="1"/>
+      <w:numFmt w:val="decimal"/>
+      <w:lvlText w:val="%7."/>
+      <w:lvlJc w:val="left"/>
+      <w:pPr>
+        <w:ind w:left="5040" w:hanging="360"/>
+      </w:pPr>
+    </w:lvl>
+    <w:lvl w:ilvl="7" w:tplc="141A0019" w:tentative="1">
+      <w:start w:val="1"/>
+      <w:numFmt w:val="lowerLetter"/>
+      <w:lvlText w:val="%8."/>
+      <w:lvlJc w:val="left"/>
+      <w:pPr>
+        <w:ind w:left="5760" w:hanging="360"/>
+      </w:pPr>
+    </w:lvl>
+    <w:lvl w:ilvl="8" w:tplc="141A001B" w:tentative="1">
+      <w:start w:val="1"/>
+      <w:numFmt w:val="lowerRoman"/>
+      <w:lvlText w:val="%9."/>
+      <w:lvlJc w:val="right"/>
+      <w:pPr>
+        <w:ind w:left="6480" w:hanging="180"/>
+      </w:pPr>
+    </w:lvl>
+  </w:abstractNum>
   <w:num w:numId="1">
-    <w:abstractNumId w:val="4"/>
+    <w:abstractNumId w:val="7"/>
   </w:num>
   <w:num w:numId="2">
-    <w:abstractNumId w:val="3"/>
+    <w:abstractNumId w:val="6"/>
   </w:num>
   <w:num w:numId="3">
-    <w:abstractNumId w:val="5"/>
+    <w:abstractNumId w:val="10"/>
   </w:num>
   <w:num w:numId="4">
-    <w:abstractNumId w:val="6"/>
+    <w:abstractNumId w:val="11"/>
   </w:num>
   <w:num w:numId="5">
-    <w:abstractNumId w:val="7"/>
+    <w:abstractNumId w:val="12"/>
   </w:num>
   <w:num w:numId="6">
-    <w:abstractNumId w:val="1"/>
+    <w:abstractNumId w:val="2"/>
   </w:num>
   <w:num w:numId="7">
     <w:abstractNumId w:val="0"/>
   </w:num>
   <w:num w:numId="8">
-    <w:abstractNumId w:val="2"/>
+    <w:abstractNumId w:val="4"/>
+  </w:num>
+  <w:num w:numId="9">
+    <w:abstractNumId w:val="13"/>
+  </w:num>
+  <w:num w:numId="10">
+    <w:abstractNumId w:val="16"/>
+  </w:num>
+  <w:num w:numId="11">
+    <w:abstractNumId w:val="3"/>
+  </w:num>
+  <w:num w:numId="12">
+    <w:abstractNumId w:val="8"/>
+  </w:num>
+  <w:num w:numId="13">
+    <w:abstractNumId w:val="1"/>
+  </w:num>
+  <w:num w:numId="14">
+    <w:abstractNumId w:val="9"/>
+  </w:num>
+  <w:num w:numId="15">
+    <w:abstractNumId w:val="5"/>
+  </w:num>
+  <w:num w:numId="16">
+    <w:abstractNumId w:val="15"/>
+  </w:num>
+  <w:num w:numId="17">
+    <w:abstractNumId w:val="14"/>
   </w:num>
 </w:numbering>
 </file>
@@ -1940,6 +5814,45 @@
       <w:contextualSpacing/>
     </w:pPr>
   </w:style>
+  <w:style w:type="paragraph" w:styleId="Title">
+    <w:name w:val="Title"/>
+    <w:basedOn w:val="Normal"/>
+    <w:next w:val="Normal"/>
+    <w:link w:val="TitleChar"/>
+    <w:uiPriority w:val="10"/>
+    <w:qFormat/>
+    <w:rsid w:val="00F05EC0"/>
+    <w:pPr>
+      <w:pBdr>
+        <w:bottom w:val="single" w:sz="8" w:space="4" w:color="4F81BD" w:themeColor="accent1"/>
+      </w:pBdr>
+      <w:spacing w:after="300" w:line="240" w:lineRule="auto"/>
+      <w:contextualSpacing/>
+    </w:pPr>
+    <w:rPr>
+      <w:rFonts w:asciiTheme="majorHAnsi" w:eastAsiaTheme="majorEastAsia" w:hAnsiTheme="majorHAnsi" w:cstheme="majorBidi"/>
+      <w:color w:val="17365D" w:themeColor="text2" w:themeShade="BF"/>
+      <w:spacing w:val="5"/>
+      <w:kern w:val="28"/>
+      <w:sz w:val="52"/>
+      <w:szCs w:val="52"/>
+    </w:rPr>
+  </w:style>
+  <w:style w:type="character" w:customStyle="1" w:styleId="TitleChar">
+    <w:name w:val="Title Char"/>
+    <w:basedOn w:val="DefaultParagraphFont"/>
+    <w:link w:val="Title"/>
+    <w:uiPriority w:val="10"/>
+    <w:rsid w:val="00F05EC0"/>
+    <w:rPr>
+      <w:rFonts w:asciiTheme="majorHAnsi" w:eastAsiaTheme="majorEastAsia" w:hAnsiTheme="majorHAnsi" w:cstheme="majorBidi"/>
+      <w:color w:val="17365D" w:themeColor="text2" w:themeShade="BF"/>
+      <w:spacing w:val="5"/>
+      <w:kern w:val="28"/>
+      <w:sz w:val="52"/>
+      <w:szCs w:val="52"/>
+    </w:rPr>
+  </w:style>
 </w:styles>
 </file>
 
@@ -2166,6 +6079,45 @@
       <w:ind w:left="720"/>
       <w:contextualSpacing/>
     </w:pPr>
+  </w:style>
+  <w:style w:type="paragraph" w:styleId="Title">
+    <w:name w:val="Title"/>
+    <w:basedOn w:val="Normal"/>
+    <w:next w:val="Normal"/>
+    <w:link w:val="TitleChar"/>
+    <w:uiPriority w:val="10"/>
+    <w:qFormat/>
+    <w:rsid w:val="00F05EC0"/>
+    <w:pPr>
+      <w:pBdr>
+        <w:bottom w:val="single" w:sz="8" w:space="4" w:color="4F81BD" w:themeColor="accent1"/>
+      </w:pBdr>
+      <w:spacing w:after="300" w:line="240" w:lineRule="auto"/>
+      <w:contextualSpacing/>
+    </w:pPr>
+    <w:rPr>
+      <w:rFonts w:asciiTheme="majorHAnsi" w:eastAsiaTheme="majorEastAsia" w:hAnsiTheme="majorHAnsi" w:cstheme="majorBidi"/>
+      <w:color w:val="17365D" w:themeColor="text2" w:themeShade="BF"/>
+      <w:spacing w:val="5"/>
+      <w:kern w:val="28"/>
+      <w:sz w:val="52"/>
+      <w:szCs w:val="52"/>
+    </w:rPr>
+  </w:style>
+  <w:style w:type="character" w:customStyle="1" w:styleId="TitleChar">
+    <w:name w:val="Title Char"/>
+    <w:basedOn w:val="DefaultParagraphFont"/>
+    <w:link w:val="Title"/>
+    <w:uiPriority w:val="10"/>
+    <w:rsid w:val="00F05EC0"/>
+    <w:rPr>
+      <w:rFonts w:asciiTheme="majorHAnsi" w:eastAsiaTheme="majorEastAsia" w:hAnsiTheme="majorHAnsi" w:cstheme="majorBidi"/>
+      <w:color w:val="17365D" w:themeColor="text2" w:themeShade="BF"/>
+      <w:spacing w:val="5"/>
+      <w:kern w:val="28"/>
+      <w:sz w:val="52"/>
+      <w:szCs w:val="52"/>
+    </w:rPr>
   </w:style>
 </w:styles>
 </file>

</xml_diff>